<commit_message>
Updated based on presentation
</commit_message>
<xml_diff>
--- a/Git_Assign/Designs/MoodBoard.docx
+++ b/Git_Assign/Designs/MoodBoard.docx
@@ -1,6 +1,6 @@
 
 <file path=word/document.xml><?xml version="1.0" encoding="utf-8"?>
-<w:document xmlns:wpc="http://schemas.microsoft.com/office/word/2010/wordprocessingCanvas" xmlns:mc="http://schemas.openxmlformats.org/markup-compatibility/2006" xmlns:o="urn:schemas-microsoft-com:office:office" xmlns:r="http://schemas.openxmlformats.org/officeDocument/2006/relationships" xmlns:m="http://schemas.openxmlformats.org/officeDocument/2006/math" xmlns:v="urn:schemas-microsoft-com:vml" xmlns:wp14="http://schemas.microsoft.com/office/word/2010/wordprocessingDrawing" xmlns:wp="http://schemas.openxmlformats.org/drawingml/2006/wordprocessingDrawing" xmlns:w10="urn:schemas-microsoft-com:office:word" xmlns:w="http://schemas.openxmlformats.org/wordprocessingml/2006/main" xmlns:w14="http://schemas.microsoft.com/office/word/2010/wordml" xmlns:w15="http://schemas.microsoft.com/office/word/2012/wordml" xmlns:wpg="http://schemas.microsoft.com/office/word/2010/wordprocessingGroup" xmlns:wpi="http://schemas.microsoft.com/office/word/2010/wordprocessingInk" xmlns:wne="http://schemas.microsoft.com/office/word/2006/wordml" xmlns:wps="http://schemas.microsoft.com/office/word/2010/wordprocessingShape" xmlns:a="http://schemas.openxmlformats.org/drawingml/2006/main" xmlns:pic="http://schemas.openxmlformats.org/drawingml/2006/picture" xmlns:a14="http://schemas.microsoft.com/office/drawing/2010/main" mc:Ignorable="w14 w15 wp14">
+<w:document xmlns:wpc="http://schemas.microsoft.com/office/word/2010/wordprocessingCanvas" xmlns:cx="http://schemas.microsoft.com/office/drawing/2014/chartex" xmlns:cx1="http://schemas.microsoft.com/office/drawing/2015/9/8/chartex" xmlns:cx2="http://schemas.microsoft.com/office/drawing/2015/10/21/chartex" xmlns:cx3="http://schemas.microsoft.com/office/drawing/2016/5/9/chartex" xmlns:cx4="http://schemas.microsoft.com/office/drawing/2016/5/10/chartex" xmlns:cx5="http://schemas.microsoft.com/office/drawing/2016/5/11/chartex" xmlns:cx6="http://schemas.microsoft.com/office/drawing/2016/5/12/chartex" xmlns:cx7="http://schemas.microsoft.com/office/drawing/2016/5/13/chartex" xmlns:cx8="http://schemas.microsoft.com/office/drawing/2016/5/14/chartex" xmlns:mc="http://schemas.openxmlformats.org/markup-compatibility/2006" xmlns:aink="http://schemas.microsoft.com/office/drawing/2016/ink" xmlns:am3d="http://schemas.microsoft.com/office/drawing/2017/model3d" xmlns:o="urn:schemas-microsoft-com:office:office" xmlns:oel="http://schemas.microsoft.com/office/2019/extlst" xmlns:r="http://schemas.openxmlformats.org/officeDocument/2006/relationships" xmlns:m="http://schemas.openxmlformats.org/officeDocument/2006/math" xmlns:v="urn:schemas-microsoft-com:vml" xmlns:wp14="http://schemas.microsoft.com/office/word/2010/wordprocessingDrawing" xmlns:wp="http://schemas.openxmlformats.org/drawingml/2006/wordprocessingDrawing" xmlns:w10="urn:schemas-microsoft-com:office:word" xmlns:w="http://schemas.openxmlformats.org/wordprocessingml/2006/main" xmlns:w14="http://schemas.microsoft.com/office/word/2010/wordml" xmlns:w15="http://schemas.microsoft.com/office/word/2012/wordml" xmlns:w16cex="http://schemas.microsoft.com/office/word/2018/wordml/cex" xmlns:w16cid="http://schemas.microsoft.com/office/word/2016/wordml/cid" xmlns:w16="http://schemas.microsoft.com/office/word/2018/wordml" xmlns:w16du="http://schemas.microsoft.com/office/word/2023/wordml/word16du" xmlns:w16sdtdh="http://schemas.microsoft.com/office/word/2020/wordml/sdtdatahash" xmlns:w16se="http://schemas.microsoft.com/office/word/2015/wordml/symex" xmlns:wpg="http://schemas.microsoft.com/office/word/2010/wordprocessingGroup" xmlns:wpi="http://schemas.microsoft.com/office/word/2010/wordprocessingInk" xmlns:wne="http://schemas.microsoft.com/office/word/2006/wordml" xmlns:wps="http://schemas.microsoft.com/office/word/2010/wordprocessingShape" mc:Ignorable="w14 w15 w16se w16cid w16 w16cex w16sdtdh wp14">
   <w:body>
     <w:tbl>
       <w:tblPr>
@@ -36,83 +36,68 @@
           <w:p>
             <w:pPr>
               <w:pStyle w:val="Title"/>
-              <w:spacing w:line="240" w:lineRule="auto"/>
               <w:rPr>
-                <w:rFonts w:ascii="Dubai" w:hAnsi="Dubai" w:eastAsia="Dubai" w:cs="Dubai"/>
-                <w:color w:val="A9D68B" w:themeColor="accent6" w:themeTint="99" w:themeShade="FF"/>
+                <w:rFonts w:ascii="Dubai" w:eastAsia="Dubai" w:hAnsi="Dubai" w:cs="Dubai"/>
+                <w:color w:val="A8D08D" w:themeColor="accent6" w:themeTint="99"/>
                 <w:sz w:val="96"/>
                 <w:szCs w:val="96"/>
               </w:rPr>
             </w:pPr>
             <w:r>
               <w:rPr>
-                <w:rFonts w:ascii="Dubai" w:hAnsi="Dubai" w:eastAsia="Dubai" w:cs="Dubai"/>
+                <w:rFonts w:ascii="Dubai" w:eastAsia="Dubai" w:hAnsi="Dubai" w:cs="Dubai"/>
                 <w:color w:val="A9D68B"/>
                 <w:sz w:val="96"/>
                 <w:szCs w:val="96"/>
               </w:rPr>
-              <w:t>Posture Che</w:t>
-            </w:r>
-            <w:r>
-              <w:rPr>
-                <w:rFonts w:ascii="Dubai" w:hAnsi="Dubai" w:eastAsia="Dubai" w:cs="Dubai"/>
-                <w:color w:val="A9D68B"/>
-                <w:sz w:val="96"/>
-                <w:szCs w:val="96"/>
-              </w:rPr>
-              <w:t>cker</w:t>
+              <w:t>Posture Checker</w:t>
             </w:r>
           </w:p>
           <w:p>
             <w:pPr>
-              <w:pStyle w:val="Normal"/>
-              <w:spacing w:line="240" w:lineRule="auto"/>
               <w:rPr>
-                <w:rFonts w:ascii="Dubai" w:hAnsi="Dubai" w:eastAsia="Dubai" w:cs="Dubai"/>
-                <w:color w:val="6FAC47" w:themeColor="accent6" w:themeTint="99" w:themeShade="FF"/>
+                <w:rFonts w:ascii="Dubai" w:eastAsia="Dubai" w:hAnsi="Dubai" w:cs="Dubai"/>
+                <w:color w:val="A8D08D" w:themeColor="accent6" w:themeTint="99"/>
                 <w:sz w:val="96"/>
                 <w:szCs w:val="96"/>
               </w:rPr>
             </w:pPr>
-            <w:bookmarkStart w:name="_Int_MKonEu5e" w:id="1347743032"/>
+            <w:bookmarkStart w:id="0" w:name="_Int_MKonEu5e"/>
             <w:r>
-              <w:rPr/>
               <w:t xml:space="preserve"> </w:t>
             </w:r>
-            <w:bookmarkEnd w:id="1347743032"/>
+            <w:bookmarkEnd w:id="0"/>
           </w:p>
           <w:p>
-            <w:pPr>
-              <w:pStyle w:val="Normal"/>
-              <w:spacing w:line="240" w:lineRule="auto"/>
-            </w:pPr>
-            <w:bookmarkStart w:name="_Int_XStIwfVJ" w:id="1734167474"/>
+            <w:bookmarkStart w:id="1" w:name="_Int_XStIwfVJ"/>
             <w:r>
-              <w:rPr/>
               <w:t xml:space="preserve"> </w:t>
             </w:r>
-            <w:bookmarkEnd w:id="1734167474"/>
+            <w:bookmarkEnd w:id="1"/>
             <w:r>
+              <w:rPr>
+                <w:noProof/>
+              </w:rPr>
               <w:drawing>
-                <wp:inline wp14:editId="72F9B346" wp14:anchorId="41BFD956">
+                <wp:inline distT="0" distB="0" distL="0" distR="0" wp14:anchorId="41BFD956" wp14:editId="72F9B346">
                   <wp:extent cx="2419350" cy="1001110"/>
                   <wp:effectExtent l="0" t="0" r="0" b="0"/>
-                  <wp:docPr id="1315231823" name="" title=""/>
+                  <wp:docPr id="1315231823" name="Picture 1315231823"/>
                   <wp:cNvGraphicFramePr>
-                    <a:graphicFrameLocks noChangeAspect="1"/>
+                    <a:graphicFrameLocks xmlns:a="http://schemas.openxmlformats.org/drawingml/2006/main" noChangeAspect="1"/>
                   </wp:cNvGraphicFramePr>
-                  <a:graphic>
+                  <a:graphic xmlns:a="http://schemas.openxmlformats.org/drawingml/2006/main">
                     <a:graphicData uri="http://schemas.openxmlformats.org/drawingml/2006/picture">
-                      <pic:pic>
+                      <pic:pic xmlns:pic="http://schemas.openxmlformats.org/drawingml/2006/picture">
                         <pic:nvPicPr>
                           <pic:cNvPr id="0" name=""/>
                           <pic:cNvPicPr/>
                         </pic:nvPicPr>
                         <pic:blipFill>
-                          <a:blip r:embed="Rf500fa6fa91145f5">
+                          <a:blip r:embed="rId5">
                             <a:extLst>
-                              <a:ext xmlns:a="http://schemas.openxmlformats.org/drawingml/2006/main" uri="{28A0092B-C50C-407E-A947-70E740481C1C}">
-                                <a14:useLocalDpi val="0"/>
+                              <a:ext uri="{28A0092B-C50C-407E-A947-70E740481C1C}">
+                                <a14:useLocalDpi xmlns:a14="http://schemas.microsoft.com/office/drawing/2010/main" val="0"/>
                               </a:ext>
                             </a:extLst>
                           </a:blip>
@@ -152,72 +137,72 @@
               <w:bottom w:w="0" w:type="dxa"/>
               <w:right w:w="0" w:type="dxa"/>
             </w:tcMar>
-            <w:vAlign w:val="top"/>
           </w:tcPr>
           <w:p>
             <w:pPr>
               <w:pStyle w:val="NoSpacing"/>
-              <w:spacing w:line="240" w:lineRule="auto"/>
-              <w:ind w:left="0" w:right="0"/>
             </w:pPr>
             <w:r>
+              <w:rPr>
+                <w:noProof/>
+              </w:rPr>
               <w:drawing>
-                <wp:inline wp14:editId="3642BF0A" wp14:anchorId="1C501B6C">
+                <wp:inline distT="0" distB="0" distL="0" distR="0" wp14:anchorId="1C501B6C" wp14:editId="3642BF0A">
                   <wp:extent cx="1342446" cy="2592310"/>
                   <wp:effectExtent l="95250" t="76200" r="86360" b="798830"/>
-                  <wp:docPr id="1766145919" name="" title=""/>
+                  <wp:docPr id="1766145919" name="Picture 1766145919"/>
                   <wp:cNvGraphicFramePr>
-                    <a:graphicFrameLocks noChangeAspect="1"/>
+                    <a:graphicFrameLocks xmlns:a="http://schemas.openxmlformats.org/drawingml/2006/main" noChangeAspect="1"/>
                   </wp:cNvGraphicFramePr>
-                  <a:graphic>
+                  <a:graphic xmlns:a="http://schemas.openxmlformats.org/drawingml/2006/main">
                     <a:graphicData uri="http://schemas.openxmlformats.org/drawingml/2006/picture">
-                      <pic:pic>
+                      <pic:pic xmlns:pic="http://schemas.openxmlformats.org/drawingml/2006/picture">
                         <pic:nvPicPr>
                           <pic:cNvPr id="0" name=""/>
                           <pic:cNvPicPr/>
                         </pic:nvPicPr>
                         <pic:blipFill>
-                          <a:blip r:embed="R48759fbef2bd48ee">
+                          <a:blip r:embed="rId6" cstate="print">
                             <a:extLst>
-                              <a:ext xmlns:a="http://schemas.openxmlformats.org/drawingml/2006/main" uri="{28A0092B-C50C-407E-A947-70E740481C1C}">
-                                <a14:useLocalDpi val="0"/>
+                              <a:ext uri="{28A0092B-C50C-407E-A947-70E740481C1C}">
+                                <a14:useLocalDpi xmlns:a14="http://schemas.microsoft.com/office/drawing/2010/main" val="0"/>
                               </a:ext>
                             </a:extLst>
                           </a:blip>
-                          <a:srcRect l="0" t="0" r="0" b="0"/>
+                          <a:srcRect/>
                           <a:stretch>
                             <a:fillRect/>
                           </a:stretch>
                         </pic:blipFill>
-                        <pic:spPr xmlns:pic="http://schemas.openxmlformats.org/drawingml/2006/picture">
-                          <a:xfrm xmlns:a="http://schemas.openxmlformats.org/drawingml/2006/main" rot="0" flipH="0" flipV="0">
+                        <pic:spPr>
+                          <a:xfrm>
                             <a:off x="0" y="0"/>
                             <a:ext cx="1342446" cy="2592310"/>
                           </a:xfrm>
-                          <a:prstGeom xmlns:a="http://schemas.openxmlformats.org/drawingml/2006/main" prst="roundRect">
+                          <a:prstGeom prst="roundRect">
                             <a:avLst>
                               <a:gd name="adj" fmla="val 4167"/>
                             </a:avLst>
                           </a:prstGeom>
-                          <a:solidFill xmlns:a="http://schemas.openxmlformats.org/drawingml/2006/main">
+                          <a:solidFill>
                             <a:srgbClr val="FFFFFF"/>
                           </a:solidFill>
-                          <a:ln xmlns:a="http://schemas.openxmlformats.org/drawingml/2006/main" w="76200" cap="sq">
+                          <a:ln w="76200" cap="sq">
                             <a:solidFill>
                               <a:srgbClr val="292929"/>
                             </a:solidFill>
                             <a:miter lim="800000"/>
                           </a:ln>
-                          <a:effectLst xmlns:a="http://schemas.openxmlformats.org/drawingml/2006/main">
+                          <a:effectLst>
                             <a:reflection blurRad="12700" stA="28000" endPos="28000" dist="5000" dir="5400000" sy="-100000" algn="bl" rotWithShape="0"/>
                           </a:effectLst>
-                          <a:scene3d xmlns:a="http://schemas.openxmlformats.org/drawingml/2006/main">
+                          <a:scene3d>
                             <a:camera prst="orthographicFront"/>
                             <a:lightRig rig="threePt" dir="t">
                               <a:rot lat="0" lon="0" rev="2700000"/>
                             </a:lightRig>
                           </a:scene3d>
-                          <a:sp3d xmlns:a="http://schemas.openxmlformats.org/drawingml/2006/main">
+                          <a:sp3d>
                             <a:bevelT h="38100"/>
                             <a:contourClr>
                               <a:srgbClr val="C0C0C0"/>
@@ -234,345 +219,146 @@
         </w:tc>
       </w:tr>
     </w:tbl>
-    <w:p xmlns:wp14="http://schemas.microsoft.com/office/word/2010/wordml" wp14:textId="14108372">
+    <w:p>
       <w:pPr>
         <w:pStyle w:val="Heading1"/>
         <w:spacing w:line="240" w:lineRule="auto"/>
         <w:rPr>
-          <w:rFonts w:ascii="Dubai" w:hAnsi="Dubai" w:eastAsia="Dubai" w:cs="Dubai"/>
-          <w:noProof w:val="0"/>
+          <w:rFonts w:ascii="Dubai" w:eastAsia="Dubai" w:hAnsi="Dubai" w:cs="Dubai"/>
           <w:color w:val="DB95BB"/>
-          <w:lang w:val="en-US"/>
         </w:rPr>
       </w:pPr>
       <w:r>
         <w:rPr>
-          <w:rFonts w:ascii="Dubai" w:hAnsi="Dubai" w:eastAsia="Dubai" w:cs="Dubai"/>
-          <w:noProof w:val="0"/>
+          <w:rFonts w:ascii="Dubai" w:eastAsia="Dubai" w:hAnsi="Dubai" w:cs="Dubai"/>
           <w:color w:val="DB95BB"/>
-          <w:lang w:val="en-US"/>
         </w:rPr>
         <w:t>Healthy</w:t>
       </w:r>
     </w:p>
-    <w:p xmlns:wp14="http://schemas.microsoft.com/office/word/2010/wordml" wp14:textId="519C01AB">
+    <w:p>
       <w:pPr>
-        <w:pStyle w:val="Normal"/>
         <w:spacing w:line="240" w:lineRule="auto"/>
       </w:pPr>
       <w:r>
         <w:rPr>
-          <w:rFonts w:ascii="Franklin Gothic Book" w:hAnsi="Franklin Gothic Book" w:eastAsia="Franklin Gothic Book" w:cs="Franklin Gothic Book"/>
-          <w:noProof w:val="0"/>
+          <w:rFonts w:ascii="Franklin Gothic Book" w:eastAsia="Franklin Gothic Book" w:hAnsi="Franklin Gothic Book" w:cs="Franklin Gothic Book"/>
           <w:sz w:val="28"/>
           <w:szCs w:val="28"/>
-          <w:lang w:val="en-US"/>
         </w:rPr>
         <w:t xml:space="preserve">Help promote </w:t>
       </w:r>
       <w:r>
         <w:rPr>
-          <w:rFonts w:ascii="Franklin Gothic Book" w:hAnsi="Franklin Gothic Book" w:eastAsia="Franklin Gothic Book" w:cs="Franklin Gothic Book"/>
-          <w:noProof w:val="0"/>
+          <w:rFonts w:ascii="Franklin Gothic Book" w:eastAsia="Franklin Gothic Book" w:hAnsi="Franklin Gothic Book" w:cs="Franklin Gothic Book"/>
           <w:sz w:val="28"/>
           <w:szCs w:val="28"/>
-          <w:lang w:val="en-US"/>
-        </w:rPr>
-        <w:t>b</w:t>
-      </w:r>
-      <w:r>
-        <w:rPr>
-          <w:rFonts w:ascii="Franklin Gothic Book" w:hAnsi="Franklin Gothic Book" w:eastAsia="Franklin Gothic Book" w:cs="Franklin Gothic Book"/>
-          <w:noProof w:val="0"/>
+        </w:rPr>
+        <w:t>bodily</w:t>
+      </w:r>
+      <w:r>
+        <w:rPr>
+          <w:rFonts w:ascii="Franklin Gothic Book" w:eastAsia="Franklin Gothic Book" w:hAnsi="Franklin Gothic Book" w:cs="Franklin Gothic Book"/>
           <w:sz w:val="28"/>
           <w:szCs w:val="28"/>
-          <w:lang w:val="en-US"/>
-        </w:rPr>
-        <w:t>o</w:t>
-      </w:r>
-      <w:r>
-        <w:rPr>
-          <w:rFonts w:ascii="Franklin Gothic Book" w:hAnsi="Franklin Gothic Book" w:eastAsia="Franklin Gothic Book" w:cs="Franklin Gothic Book"/>
-          <w:noProof w:val="0"/>
+        </w:rPr>
+        <w:t xml:space="preserve"> </w:t>
+      </w:r>
+      <w:r>
+        <w:rPr>
+          <w:rFonts w:ascii="Franklin Gothic Book" w:eastAsia="Franklin Gothic Book" w:hAnsi="Franklin Gothic Book" w:cs="Franklin Gothic Book"/>
           <w:sz w:val="28"/>
           <w:szCs w:val="28"/>
-          <w:lang w:val="en-US"/>
-        </w:rPr>
-        <w:t>d</w:t>
-      </w:r>
-      <w:r>
-        <w:rPr>
-          <w:rFonts w:ascii="Franklin Gothic Book" w:hAnsi="Franklin Gothic Book" w:eastAsia="Franklin Gothic Book" w:cs="Franklin Gothic Book"/>
-          <w:noProof w:val="0"/>
+        </w:rPr>
+        <w:t xml:space="preserve">longevity and </w:t>
+      </w:r>
+      <w:r>
+        <w:rPr>
+          <w:rFonts w:ascii="Franklin Gothic Book" w:eastAsia="Franklin Gothic Book" w:hAnsi="Franklin Gothic Book" w:cs="Franklin Gothic Book"/>
           <w:sz w:val="28"/>
           <w:szCs w:val="28"/>
-          <w:lang w:val="en-US"/>
-        </w:rPr>
-        <w:t>i</w:t>
-      </w:r>
-      <w:r>
-        <w:rPr>
-          <w:rFonts w:ascii="Franklin Gothic Book" w:hAnsi="Franklin Gothic Book" w:eastAsia="Franklin Gothic Book" w:cs="Franklin Gothic Book"/>
-          <w:noProof w:val="0"/>
+        </w:rPr>
+        <w:t xml:space="preserve">develop </w:t>
+      </w:r>
+      <w:r>
+        <w:rPr>
+          <w:rFonts w:ascii="Franklin Gothic Book" w:eastAsia="Franklin Gothic Book" w:hAnsi="Franklin Gothic Book" w:cs="Franklin Gothic Book"/>
           <w:sz w:val="28"/>
           <w:szCs w:val="28"/>
-          <w:lang w:val="en-US"/>
-        </w:rPr>
-        <w:t>l</w:t>
-      </w:r>
-      <w:r>
-        <w:rPr>
-          <w:rFonts w:ascii="Franklin Gothic Book" w:hAnsi="Franklin Gothic Book" w:eastAsia="Franklin Gothic Book" w:cs="Franklin Gothic Book"/>
-          <w:noProof w:val="0"/>
+        </w:rPr>
+        <w:t>important</w:t>
+      </w:r>
+      <w:r>
+        <w:rPr>
+          <w:rFonts w:ascii="Franklin Gothic Book" w:eastAsia="Franklin Gothic Book" w:hAnsi="Franklin Gothic Book" w:cs="Franklin Gothic Book"/>
           <w:sz w:val="28"/>
           <w:szCs w:val="28"/>
-          <w:lang w:val="en-US"/>
-        </w:rPr>
-        <w:t>y</w:t>
-      </w:r>
-      <w:r>
-        <w:rPr>
-          <w:rFonts w:ascii="Franklin Gothic Book" w:hAnsi="Franklin Gothic Book" w:eastAsia="Franklin Gothic Book" w:cs="Franklin Gothic Book"/>
-          <w:noProof w:val="0"/>
+        </w:rPr>
+        <w:t xml:space="preserve"> </w:t>
+      </w:r>
+      <w:r>
+        <w:rPr>
+          <w:rFonts w:ascii="Franklin Gothic Book" w:eastAsia="Franklin Gothic Book" w:hAnsi="Franklin Gothic Book" w:cs="Franklin Gothic Book"/>
           <w:sz w:val="28"/>
           <w:szCs w:val="28"/>
-          <w:lang w:val="en-US"/>
-        </w:rPr>
-        <w:t xml:space="preserve"> </w:t>
-      </w:r>
-      <w:r>
-        <w:rPr>
-          <w:rFonts w:ascii="Franklin Gothic Book" w:hAnsi="Franklin Gothic Book" w:eastAsia="Franklin Gothic Book" w:cs="Franklin Gothic Book"/>
-          <w:noProof w:val="0"/>
+        </w:rPr>
+        <w:t>habits</w:t>
+      </w:r>
+      <w:r>
+        <w:rPr>
+          <w:rFonts w:ascii="Franklin Gothic Book" w:eastAsia="Franklin Gothic Book" w:hAnsi="Franklin Gothic Book" w:cs="Franklin Gothic Book"/>
           <w:sz w:val="28"/>
           <w:szCs w:val="28"/>
-          <w:lang w:val="en-US"/>
-        </w:rPr>
-        <w:t>longevity a</w:t>
-      </w:r>
-      <w:r>
-        <w:rPr>
-          <w:rFonts w:ascii="Franklin Gothic Book" w:hAnsi="Franklin Gothic Book" w:eastAsia="Franklin Gothic Book" w:cs="Franklin Gothic Book"/>
-          <w:noProof w:val="0"/>
+        </w:rPr>
+        <w:t xml:space="preserve"> at work</w:t>
+      </w:r>
+      <w:r>
+        <w:rPr>
+          <w:rFonts w:ascii="Franklin Gothic Book" w:eastAsia="Franklin Gothic Book" w:hAnsi="Franklin Gothic Book" w:cs="Franklin Gothic Book"/>
           <w:sz w:val="28"/>
           <w:szCs w:val="28"/>
-          <w:lang w:val="en-US"/>
-        </w:rPr>
-        <w:t>n</w:t>
-      </w:r>
-      <w:r>
-        <w:rPr>
-          <w:rFonts w:ascii="Franklin Gothic Book" w:hAnsi="Franklin Gothic Book" w:eastAsia="Franklin Gothic Book" w:cs="Franklin Gothic Book"/>
-          <w:noProof w:val="0"/>
+        </w:rPr>
+        <w:t>.</w:t>
+      </w:r>
+    </w:p>
+    <w:p>
+      <w:pPr>
+        <w:spacing w:line="240" w:lineRule="auto"/>
+        <w:jc w:val="center"/>
+        <w:rPr>
+          <w:rFonts w:ascii="Franklin Gothic Book" w:eastAsia="Franklin Gothic Book" w:hAnsi="Franklin Gothic Book" w:cs="Franklin Gothic Book"/>
           <w:sz w:val="28"/>
           <w:szCs w:val="28"/>
-          <w:lang w:val="en-US"/>
-        </w:rPr>
-        <w:t>d</w:t>
-      </w:r>
-      <w:r>
-        <w:rPr>
-          <w:rFonts w:ascii="Franklin Gothic Book" w:hAnsi="Franklin Gothic Book" w:eastAsia="Franklin Gothic Book" w:cs="Franklin Gothic Book"/>
-          <w:noProof w:val="0"/>
-          <w:sz w:val="28"/>
-          <w:szCs w:val="28"/>
-          <w:lang w:val="en-US"/>
-        </w:rPr>
+        </w:rPr>
+      </w:pPr>
+      <w:bookmarkStart w:id="2" w:name="_Int_sIlDdrRR"/>
+      <w:r>
         <w:t xml:space="preserve"> </w:t>
       </w:r>
-      <w:r>
-        <w:rPr>
-          <w:rFonts w:ascii="Franklin Gothic Book" w:hAnsi="Franklin Gothic Book" w:eastAsia="Franklin Gothic Book" w:cs="Franklin Gothic Book"/>
-          <w:noProof w:val="0"/>
-          <w:sz w:val="28"/>
-          <w:szCs w:val="28"/>
-          <w:lang w:val="en-US"/>
-        </w:rPr>
-        <w:t>d</w:t>
-      </w:r>
-      <w:r>
-        <w:rPr>
-          <w:rFonts w:ascii="Franklin Gothic Book" w:hAnsi="Franklin Gothic Book" w:eastAsia="Franklin Gothic Book" w:cs="Franklin Gothic Book"/>
-          <w:noProof w:val="0"/>
-          <w:sz w:val="28"/>
-          <w:szCs w:val="28"/>
-          <w:lang w:val="en-US"/>
-        </w:rPr>
-        <w:t>e</w:t>
-      </w:r>
-      <w:r>
-        <w:rPr>
-          <w:rFonts w:ascii="Franklin Gothic Book" w:hAnsi="Franklin Gothic Book" w:eastAsia="Franklin Gothic Book" w:cs="Franklin Gothic Book"/>
-          <w:noProof w:val="0"/>
-          <w:sz w:val="28"/>
-          <w:szCs w:val="28"/>
-          <w:lang w:val="en-US"/>
-        </w:rPr>
-        <w:t>v</w:t>
-      </w:r>
-      <w:r>
-        <w:rPr>
-          <w:rFonts w:ascii="Franklin Gothic Book" w:hAnsi="Franklin Gothic Book" w:eastAsia="Franklin Gothic Book" w:cs="Franklin Gothic Book"/>
-          <w:noProof w:val="0"/>
-          <w:sz w:val="28"/>
-          <w:szCs w:val="28"/>
-          <w:lang w:val="en-US"/>
-        </w:rPr>
-        <w:t>e</w:t>
-      </w:r>
-      <w:r>
-        <w:rPr>
-          <w:rFonts w:ascii="Franklin Gothic Book" w:hAnsi="Franklin Gothic Book" w:eastAsia="Franklin Gothic Book" w:cs="Franklin Gothic Book"/>
-          <w:noProof w:val="0"/>
-          <w:sz w:val="28"/>
-          <w:szCs w:val="28"/>
-          <w:lang w:val="en-US"/>
-        </w:rPr>
-        <w:t>l</w:t>
-      </w:r>
-      <w:r>
-        <w:rPr>
-          <w:rFonts w:ascii="Franklin Gothic Book" w:hAnsi="Franklin Gothic Book" w:eastAsia="Franklin Gothic Book" w:cs="Franklin Gothic Book"/>
-          <w:noProof w:val="0"/>
-          <w:sz w:val="28"/>
-          <w:szCs w:val="28"/>
-          <w:lang w:val="en-US"/>
-        </w:rPr>
-        <w:t>o</w:t>
-      </w:r>
-      <w:r>
-        <w:rPr>
-          <w:rFonts w:ascii="Franklin Gothic Book" w:hAnsi="Franklin Gothic Book" w:eastAsia="Franklin Gothic Book" w:cs="Franklin Gothic Book"/>
-          <w:noProof w:val="0"/>
-          <w:sz w:val="28"/>
-          <w:szCs w:val="28"/>
-          <w:lang w:val="en-US"/>
-        </w:rPr>
-        <w:t>p</w:t>
-      </w:r>
-      <w:r>
-        <w:rPr>
-          <w:rFonts w:ascii="Franklin Gothic Book" w:hAnsi="Franklin Gothic Book" w:eastAsia="Franklin Gothic Book" w:cs="Franklin Gothic Book"/>
-          <w:noProof w:val="0"/>
-          <w:sz w:val="28"/>
-          <w:szCs w:val="28"/>
-          <w:lang w:val="en-US"/>
-        </w:rPr>
-        <w:t xml:space="preserve"> </w:t>
-      </w:r>
-      <w:r>
-        <w:rPr>
-          <w:rFonts w:ascii="Franklin Gothic Book" w:hAnsi="Franklin Gothic Book" w:eastAsia="Franklin Gothic Book" w:cs="Franklin Gothic Book"/>
-          <w:noProof w:val="0"/>
-          <w:sz w:val="28"/>
-          <w:szCs w:val="28"/>
-          <w:lang w:val="en-US"/>
-        </w:rPr>
-        <w:t>important</w:t>
-      </w:r>
-      <w:r>
-        <w:rPr>
-          <w:rFonts w:ascii="Franklin Gothic Book" w:hAnsi="Franklin Gothic Book" w:eastAsia="Franklin Gothic Book" w:cs="Franklin Gothic Book"/>
-          <w:noProof w:val="0"/>
-          <w:sz w:val="28"/>
-          <w:szCs w:val="28"/>
-          <w:lang w:val="en-US"/>
-        </w:rPr>
-        <w:t xml:space="preserve"> </w:t>
-      </w:r>
-      <w:r>
-        <w:rPr>
-          <w:rFonts w:ascii="Franklin Gothic Book" w:hAnsi="Franklin Gothic Book" w:eastAsia="Franklin Gothic Book" w:cs="Franklin Gothic Book"/>
-          <w:noProof w:val="0"/>
-          <w:sz w:val="28"/>
-          <w:szCs w:val="28"/>
-          <w:lang w:val="en-US"/>
-        </w:rPr>
-        <w:t xml:space="preserve">habits</w:t>
-      </w:r>
-      <w:r>
-        <w:rPr>
-          <w:rFonts w:ascii="Franklin Gothic Book" w:hAnsi="Franklin Gothic Book" w:eastAsia="Franklin Gothic Book" w:cs="Franklin Gothic Book"/>
-          <w:noProof w:val="0"/>
-          <w:sz w:val="28"/>
-          <w:szCs w:val="28"/>
-          <w:lang w:val="en-US"/>
-        </w:rPr>
-        <w:t xml:space="preserve"> </w:t>
-      </w:r>
-      <w:r>
-        <w:rPr>
-          <w:rFonts w:ascii="Franklin Gothic Book" w:hAnsi="Franklin Gothic Book" w:eastAsia="Franklin Gothic Book" w:cs="Franklin Gothic Book"/>
-          <w:noProof w:val="0"/>
-          <w:sz w:val="28"/>
-          <w:szCs w:val="28"/>
-          <w:lang w:val="en-US"/>
-        </w:rPr>
-        <w:t xml:space="preserve">at w</w:t>
-      </w:r>
-      <w:r>
-        <w:rPr>
-          <w:rFonts w:ascii="Franklin Gothic Book" w:hAnsi="Franklin Gothic Book" w:eastAsia="Franklin Gothic Book" w:cs="Franklin Gothic Book"/>
-          <w:noProof w:val="0"/>
-          <w:sz w:val="28"/>
-          <w:szCs w:val="28"/>
-          <w:lang w:val="en-US"/>
-        </w:rPr>
-        <w:t xml:space="preserve">ork</w:t>
-      </w:r>
-      <w:r>
-        <w:rPr>
-          <w:rFonts w:ascii="Franklin Gothic Book" w:hAnsi="Franklin Gothic Book" w:eastAsia="Franklin Gothic Book" w:cs="Franklin Gothic Book"/>
-          <w:noProof w:val="0"/>
-          <w:sz w:val="28"/>
-          <w:szCs w:val="28"/>
-          <w:lang w:val="en-US"/>
-        </w:rPr>
-        <w:t xml:space="preserve">.</w:t>
-      </w:r>
-    </w:p>
-    <w:p xmlns:wp14="http://schemas.microsoft.com/office/word/2010/wordml" wp14:textId="4D2B0873">
-      <w:pPr>
-        <w:pStyle w:val="Normal"/>
-        <w:spacing w:line="240" w:lineRule="auto"/>
-        <w:jc w:val="center"/>
-        <w:rPr>
-          <w:rFonts w:ascii="Franklin Gothic Book" w:hAnsi="Franklin Gothic Book" w:eastAsia="Franklin Gothic Book" w:cs="Franklin Gothic Book"/>
-          <w:noProof w:val="0"/>
-          <w:sz w:val="28"/>
-          <w:szCs w:val="28"/>
-          <w:lang w:val="en-US"/>
-        </w:rPr>
-      </w:pPr>
-      <w:bookmarkStart w:name="_Int_sIlDdrRR" w:id="331643687"/>
-      <w:r>
-        <w:rPr>
-          <w:noProof w:val="0"/>
-          <w:lang w:val="en-US"/>
-        </w:rPr>
-        <w:t xml:space="preserve"> </w:t>
-      </w:r>
-      <w:bookmarkEnd w:id="331643687"/>
-      <w:r>
+      <w:bookmarkEnd w:id="2"/>
+      <w:r>
+        <w:rPr>
+          <w:noProof/>
+        </w:rPr>
         <w:drawing>
-          <wp:inline xmlns:wp14="http://schemas.microsoft.com/office/word/2010/wordprocessingDrawing" wp14:editId="0D172906" wp14:anchorId="6DD2597A">
+          <wp:inline distT="0" distB="0" distL="0" distR="0" wp14:anchorId="6DD2597A" wp14:editId="0D172906">
             <wp:extent cx="1838325" cy="1029462"/>
             <wp:effectExtent l="0" t="0" r="0" b="0"/>
-            <wp:docPr id="978190126" name="" title=""/>
+            <wp:docPr id="978190126" name="Picture 978190126"/>
             <wp:cNvGraphicFramePr>
-              <a:graphicFrameLocks noChangeAspect="1"/>
+              <a:graphicFrameLocks xmlns:a="http://schemas.openxmlformats.org/drawingml/2006/main" noChangeAspect="1"/>
             </wp:cNvGraphicFramePr>
-            <a:graphic>
+            <a:graphic xmlns:a="http://schemas.openxmlformats.org/drawingml/2006/main">
               <a:graphicData uri="http://schemas.openxmlformats.org/drawingml/2006/picture">
-                <pic:pic>
+                <pic:pic xmlns:pic="http://schemas.openxmlformats.org/drawingml/2006/picture">
                   <pic:nvPicPr>
                     <pic:cNvPr id="0" name=""/>
                     <pic:cNvPicPr/>
                   </pic:nvPicPr>
                   <pic:blipFill>
-                    <a:blip r:embed="R23c3213a9ff44ec6">
-                      <a:extLst xmlns:a="http://schemas.openxmlformats.org/drawingml/2006/main">
-                        <a:ext xmlns:a="http://schemas.openxmlformats.org/drawingml/2006/main" uri="{28A0092B-C50C-407E-A947-70E740481C1C}">
+                    <a:blip r:embed="rId7" cstate="print">
+                      <a:extLst>
+                        <a:ext uri="{28A0092B-C50C-407E-A947-70E740481C1C}">
                           <a14:useLocalDpi xmlns:a14="http://schemas.microsoft.com/office/drawing/2010/main" val="0"/>
                         </a:ext>
                       </a:extLst>
@@ -581,12 +367,12 @@
                       <a:fillRect/>
                     </a:stretch>
                   </pic:blipFill>
-                  <pic:spPr xmlns:pic="http://schemas.openxmlformats.org/drawingml/2006/picture">
-                    <a:xfrm xmlns:a="http://schemas.openxmlformats.org/drawingml/2006/main" rot="0" flipH="0" flipV="0">
+                  <pic:spPr>
+                    <a:xfrm>
                       <a:off x="0" y="0"/>
                       <a:ext cx="1838325" cy="1029462"/>
                     </a:xfrm>
-                    <a:prstGeom xmlns:a="http://schemas.openxmlformats.org/drawingml/2006/main" prst="rect">
+                    <a:prstGeom prst="rect">
                       <a:avLst/>
                     </a:prstGeom>
                   </pic:spPr>
@@ -597,138 +383,108 @@
         </w:drawing>
       </w:r>
     </w:p>
-    <w:p xmlns:wp14="http://schemas.microsoft.com/office/word/2010/wordml" wp14:textId="66BA76F8">
+    <w:p>
       <w:pPr>
         <w:pStyle w:val="Heading2"/>
         <w:spacing w:line="240" w:lineRule="auto"/>
         <w:rPr>
-          <w:noProof w:val="0"/>
           <w:color w:val="DB95BB"/>
-          <w:lang w:val="en-US"/>
         </w:rPr>
       </w:pPr>
       <w:r>
         <w:rPr>
-          <w:rFonts w:ascii="Dubai" w:hAnsi="Dubai" w:eastAsia="Dubai" w:cs="Dubai"/>
-          <w:noProof w:val="0"/>
+          <w:rFonts w:ascii="Dubai" w:eastAsia="Dubai" w:hAnsi="Dubai" w:cs="Dubai"/>
           <w:color w:val="DB95BB"/>
           <w:sz w:val="54"/>
           <w:szCs w:val="54"/>
-          <w:lang w:val="en-US"/>
         </w:rPr>
         <w:t>Motivational</w:t>
       </w:r>
     </w:p>
     <w:p>
       <w:pPr>
-        <w:pStyle w:val="Normal"/>
         <w:spacing w:line="240" w:lineRule="auto"/>
         <w:rPr>
-          <w:rFonts w:ascii="Franklin Gothic Book" w:hAnsi="Franklin Gothic Book" w:eastAsia="Franklin Gothic Book" w:cs="Franklin Gothic Book"/>
-          <w:noProof w:val="0"/>
+          <w:rFonts w:ascii="Franklin Gothic Book" w:eastAsia="Franklin Gothic Book" w:hAnsi="Franklin Gothic Book" w:cs="Franklin Gothic Book"/>
           <w:sz w:val="28"/>
           <w:szCs w:val="28"/>
-          <w:lang w:val="en-US"/>
         </w:rPr>
       </w:pPr>
       <w:r>
         <w:rPr>
-          <w:rFonts w:ascii="Franklin Gothic Book" w:hAnsi="Franklin Gothic Book" w:eastAsia="Franklin Gothic Book" w:cs="Franklin Gothic Book"/>
-          <w:noProof w:val="0"/>
+          <w:rFonts w:ascii="Franklin Gothic Book" w:eastAsia="Franklin Gothic Book" w:hAnsi="Franklin Gothic Book" w:cs="Franklin Gothic Book"/>
           <w:sz w:val="28"/>
           <w:szCs w:val="28"/>
-          <w:lang w:val="en-US"/>
         </w:rPr>
         <w:t xml:space="preserve">Set </w:t>
       </w:r>
       <w:r>
         <w:rPr>
-          <w:rFonts w:ascii="Franklin Gothic Book" w:hAnsi="Franklin Gothic Book" w:eastAsia="Franklin Gothic Book" w:cs="Franklin Gothic Book"/>
-          <w:noProof w:val="0"/>
+          <w:rFonts w:ascii="Franklin Gothic Book" w:eastAsia="Franklin Gothic Book" w:hAnsi="Franklin Gothic Book" w:cs="Franklin Gothic Book"/>
           <w:sz w:val="28"/>
           <w:szCs w:val="28"/>
-          <w:lang w:val="en-US"/>
         </w:rPr>
         <w:t>foundational</w:t>
       </w:r>
       <w:r>
         <w:rPr>
-          <w:rFonts w:ascii="Franklin Gothic Book" w:hAnsi="Franklin Gothic Book" w:eastAsia="Franklin Gothic Book" w:cs="Franklin Gothic Book"/>
-          <w:noProof w:val="0"/>
+          <w:rFonts w:ascii="Franklin Gothic Book" w:eastAsia="Franklin Gothic Book" w:hAnsi="Franklin Gothic Book" w:cs="Franklin Gothic Book"/>
           <w:sz w:val="28"/>
           <w:szCs w:val="28"/>
-          <w:lang w:val="en-US"/>
         </w:rPr>
         <w:t xml:space="preserve"> personal goals and track yo</w:t>
       </w:r>
       <w:r>
         <w:rPr>
-          <w:rFonts w:ascii="Franklin Gothic Book" w:hAnsi="Franklin Gothic Book" w:eastAsia="Franklin Gothic Book" w:cs="Franklin Gothic Book"/>
-          <w:noProof w:val="0"/>
+          <w:rFonts w:ascii="Franklin Gothic Book" w:eastAsia="Franklin Gothic Book" w:hAnsi="Franklin Gothic Book" w:cs="Franklin Gothic Book"/>
           <w:sz w:val="28"/>
           <w:szCs w:val="28"/>
-          <w:lang w:val="en-US"/>
-        </w:rPr>
-        <w:t xml:space="preserve">ur </w:t>
-      </w:r>
-      <w:r>
-        <w:rPr>
-          <w:rFonts w:ascii="Franklin Gothic Book" w:hAnsi="Franklin Gothic Book" w:eastAsia="Franklin Gothic Book" w:cs="Franklin Gothic Book"/>
-          <w:noProof w:val="0"/>
+        </w:rPr>
+        <w:t>ur progress</w:t>
+      </w:r>
+      <w:r>
+        <w:rPr>
+          <w:rFonts w:ascii="Franklin Gothic Book" w:eastAsia="Franklin Gothic Book" w:hAnsi="Franklin Gothic Book" w:cs="Franklin Gothic Book"/>
           <w:sz w:val="28"/>
           <w:szCs w:val="28"/>
-          <w:lang w:val="en-US"/>
-        </w:rPr>
-        <w:t>progress</w:t>
-      </w:r>
-      <w:r>
-        <w:rPr>
-          <w:rFonts w:ascii="Franklin Gothic Book" w:hAnsi="Franklin Gothic Book" w:eastAsia="Franklin Gothic Book" w:cs="Franklin Gothic Book"/>
-          <w:noProof w:val="0"/>
-          <w:sz w:val="28"/>
-          <w:szCs w:val="28"/>
-          <w:lang w:val="en-US"/>
         </w:rPr>
         <w:t>.</w:t>
       </w:r>
     </w:p>
     <w:p>
       <w:pPr>
-        <w:pStyle w:val="Normal"/>
         <w:spacing w:line="240" w:lineRule="auto"/>
-        <w:rPr>
-          <w:noProof w:val="0"/>
-          <w:lang w:val="en-US"/>
-        </w:rPr>
       </w:pPr>
     </w:p>
     <w:p>
       <w:pPr>
-        <w:pStyle w:val="Normal"/>
         <w:spacing w:line="240" w:lineRule="auto"/>
         <w:jc w:val="center"/>
       </w:pPr>
       <w:r>
+        <w:rPr>
+          <w:noProof/>
+        </w:rPr>
         <w:drawing>
-          <wp:inline wp14:editId="22984BBD" wp14:anchorId="2AA88BEA">
+          <wp:inline distT="0" distB="0" distL="0" distR="0" wp14:anchorId="2AA88BEA" wp14:editId="22984BBD">
             <wp:extent cx="1714500" cy="1714500"/>
             <wp:effectExtent l="0" t="0" r="0" b="0"/>
-            <wp:docPr id="190701273" name="" title=""/>
+            <wp:docPr id="190701273" name="Picture 190701273"/>
             <wp:cNvGraphicFramePr>
-              <a:graphicFrameLocks noChangeAspect="1"/>
+              <a:graphicFrameLocks xmlns:a="http://schemas.openxmlformats.org/drawingml/2006/main" noChangeAspect="1"/>
             </wp:cNvGraphicFramePr>
-            <a:graphic>
+            <a:graphic xmlns:a="http://schemas.openxmlformats.org/drawingml/2006/main">
               <a:graphicData uri="http://schemas.openxmlformats.org/drawingml/2006/picture">
-                <pic:pic>
+                <pic:pic xmlns:pic="http://schemas.openxmlformats.org/drawingml/2006/picture">
                   <pic:nvPicPr>
                     <pic:cNvPr id="0" name=""/>
                     <pic:cNvPicPr/>
                   </pic:nvPicPr>
                   <pic:blipFill>
-                    <a:blip r:embed="R7fbe4864193947d2">
+                    <a:blip r:embed="rId8">
                       <a:extLst>
-                        <a:ext xmlns:a="http://schemas.openxmlformats.org/drawingml/2006/main" uri="{28A0092B-C50C-407E-A947-70E740481C1C}">
-                          <a14:useLocalDpi val="0"/>
+                        <a:ext uri="{28A0092B-C50C-407E-A947-70E740481C1C}">
+                          <a14:useLocalDpi xmlns:a14="http://schemas.microsoft.com/office/drawing/2010/main" val="0"/>
                         </a:ext>
                       </a:extLst>
                     </a:blip>
@@ -751,40 +507,469 @@
           </wp:inline>
         </w:drawing>
       </w:r>
+      <w:bookmarkStart w:id="3" w:name="_Int_Ack0qdvW"/>
+      <w:bookmarkEnd w:id="3"/>
+    </w:p>
+    <w:p>
+      <w:r>
+        <w:rPr>
+          <w:noProof/>
+        </w:rPr>
+        <mc:AlternateContent>
+          <mc:Choice Requires="wps">
+            <w:drawing>
+              <wp:anchor distT="0" distB="0" distL="114300" distR="114300" simplePos="0" relativeHeight="251665408" behindDoc="0" locked="0" layoutInCell="1" allowOverlap="1" wp14:anchorId="5565485A" wp14:editId="5EB2F818">
+                <wp:simplePos x="0" y="0"/>
+                <wp:positionH relativeFrom="column">
+                  <wp:posOffset>2914617</wp:posOffset>
+                </wp:positionH>
+                <wp:positionV relativeFrom="paragraph">
+                  <wp:posOffset>284351</wp:posOffset>
+                </wp:positionV>
+                <wp:extent cx="297850" cy="297850"/>
+                <wp:effectExtent l="0" t="0" r="6985" b="6985"/>
+                <wp:wrapNone/>
+                <wp:docPr id="1292788149" name="Oval 1"/>
+                <wp:cNvGraphicFramePr/>
+                <a:graphic xmlns:a="http://schemas.openxmlformats.org/drawingml/2006/main">
+                  <a:graphicData uri="http://schemas.microsoft.com/office/word/2010/wordprocessingShape">
+                    <wps:wsp>
+                      <wps:cNvSpPr/>
+                      <wps:spPr>
+                        <a:xfrm>
+                          <a:off x="0" y="0"/>
+                          <a:ext cx="297850" cy="297850"/>
+                        </a:xfrm>
+                        <a:prstGeom prst="ellipse">
+                          <a:avLst/>
+                        </a:prstGeom>
+                        <a:solidFill>
+                          <a:srgbClr val="FF9999"/>
+                        </a:solidFill>
+                        <a:ln>
+                          <a:noFill/>
+                        </a:ln>
+                      </wps:spPr>
+                      <wps:style>
+                        <a:lnRef idx="2">
+                          <a:schemeClr val="accent1">
+                            <a:shade val="50000"/>
+                          </a:schemeClr>
+                        </a:lnRef>
+                        <a:fillRef idx="1">
+                          <a:schemeClr val="accent1"/>
+                        </a:fillRef>
+                        <a:effectRef idx="0">
+                          <a:schemeClr val="accent1"/>
+                        </a:effectRef>
+                        <a:fontRef idx="minor">
+                          <a:schemeClr val="lt1"/>
+                        </a:fontRef>
+                      </wps:style>
+                      <wps:bodyPr rot="0" spcFirstLastPara="0" vertOverflow="overflow" horzOverflow="overflow" vert="horz" wrap="square" lIns="91440" tIns="45720" rIns="91440" bIns="45720" numCol="1" spcCol="0" rtlCol="0" fromWordArt="0" anchor="ctr" anchorCtr="0" forceAA="0" compatLnSpc="1">
+                        <a:prstTxWarp prst="textNoShape">
+                          <a:avLst/>
+                        </a:prstTxWarp>
+                        <a:noAutofit/>
+                      </wps:bodyPr>
+                    </wps:wsp>
+                  </a:graphicData>
+                </a:graphic>
+              </wp:anchor>
+            </w:drawing>
+          </mc:Choice>
+          <mc:Fallback>
+            <w:pict>
+              <v:oval w14:anchorId="73FE37CC" id="Oval 1" o:spid="_x0000_s1026" style="position:absolute;margin-left:229.5pt;margin-top:22.4pt;width:23.45pt;height:23.45pt;z-index:251665408;visibility:visible;mso-wrap-style:square;mso-wrap-distance-left:9pt;mso-wrap-distance-top:0;mso-wrap-distance-right:9pt;mso-wrap-distance-bottom:0;mso-position-horizontal:absolute;mso-position-horizontal-relative:text;mso-position-vertical:absolute;mso-position-vertical-relative:text;v-text-anchor:middle" o:gfxdata="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" fillcolor="#f99" stroked="f" strokeweight="1pt">
+                <v:stroke joinstyle="miter"/>
+              </v:oval>
+            </w:pict>
+          </mc:Fallback>
+        </mc:AlternateContent>
+      </w:r>
+      <w:r>
+        <w:rPr>
+          <w:noProof/>
+        </w:rPr>
+        <mc:AlternateContent>
+          <mc:Choice Requires="wps">
+            <w:drawing>
+              <wp:anchor distT="0" distB="0" distL="114300" distR="114300" simplePos="0" relativeHeight="251663360" behindDoc="0" locked="0" layoutInCell="1" allowOverlap="1" wp14:anchorId="6C876ACD" wp14:editId="149EE803">
+                <wp:simplePos x="0" y="0"/>
+                <wp:positionH relativeFrom="column">
+                  <wp:posOffset>2020661</wp:posOffset>
+                </wp:positionH>
+                <wp:positionV relativeFrom="paragraph">
+                  <wp:posOffset>275046</wp:posOffset>
+                </wp:positionV>
+                <wp:extent cx="297850" cy="297850"/>
+                <wp:effectExtent l="0" t="0" r="6985" b="6985"/>
+                <wp:wrapNone/>
+                <wp:docPr id="1241403171" name="Oval 1"/>
+                <wp:cNvGraphicFramePr/>
+                <a:graphic xmlns:a="http://schemas.openxmlformats.org/drawingml/2006/main">
+                  <a:graphicData uri="http://schemas.microsoft.com/office/word/2010/wordprocessingShape">
+                    <wps:wsp>
+                      <wps:cNvSpPr/>
+                      <wps:spPr>
+                        <a:xfrm>
+                          <a:off x="0" y="0"/>
+                          <a:ext cx="297850" cy="297850"/>
+                        </a:xfrm>
+                        <a:prstGeom prst="ellipse">
+                          <a:avLst/>
+                        </a:prstGeom>
+                        <a:solidFill>
+                          <a:srgbClr val="FFCCCC"/>
+                        </a:solidFill>
+                        <a:ln>
+                          <a:noFill/>
+                        </a:ln>
+                      </wps:spPr>
+                      <wps:style>
+                        <a:lnRef idx="2">
+                          <a:schemeClr val="accent1">
+                            <a:shade val="50000"/>
+                          </a:schemeClr>
+                        </a:lnRef>
+                        <a:fillRef idx="1">
+                          <a:schemeClr val="accent1"/>
+                        </a:fillRef>
+                        <a:effectRef idx="0">
+                          <a:schemeClr val="accent1"/>
+                        </a:effectRef>
+                        <a:fontRef idx="minor">
+                          <a:schemeClr val="lt1"/>
+                        </a:fontRef>
+                      </wps:style>
+                      <wps:bodyPr rot="0" spcFirstLastPara="0" vertOverflow="overflow" horzOverflow="overflow" vert="horz" wrap="square" lIns="91440" tIns="45720" rIns="91440" bIns="45720" numCol="1" spcCol="0" rtlCol="0" fromWordArt="0" anchor="ctr" anchorCtr="0" forceAA="0" compatLnSpc="1">
+                        <a:prstTxWarp prst="textNoShape">
+                          <a:avLst/>
+                        </a:prstTxWarp>
+                        <a:noAutofit/>
+                      </wps:bodyPr>
+                    </wps:wsp>
+                  </a:graphicData>
+                </a:graphic>
+              </wp:anchor>
+            </w:drawing>
+          </mc:Choice>
+          <mc:Fallback>
+            <w:pict>
+              <v:oval w14:anchorId="343ADDFE" id="Oval 1" o:spid="_x0000_s1026" style="position:absolute;margin-left:159.1pt;margin-top:21.65pt;width:23.45pt;height:23.45pt;z-index:251663360;visibility:visible;mso-wrap-style:square;mso-wrap-distance-left:9pt;mso-wrap-distance-top:0;mso-wrap-distance-right:9pt;mso-wrap-distance-bottom:0;mso-position-horizontal:absolute;mso-position-horizontal-relative:text;mso-position-vertical:absolute;mso-position-vertical-relative:text;v-text-anchor:middle" o:gfxdata="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" fillcolor="#fcc" stroked="f" strokeweight="1pt">
+                <v:stroke joinstyle="miter"/>
+              </v:oval>
+            </w:pict>
+          </mc:Fallback>
+        </mc:AlternateContent>
+      </w:r>
+      <w:r>
+        <w:rPr>
+          <w:noProof/>
+        </w:rPr>
+        <mc:AlternateContent>
+          <mc:Choice Requires="wps">
+            <w:drawing>
+              <wp:anchor distT="0" distB="0" distL="114300" distR="114300" simplePos="0" relativeHeight="251661312" behindDoc="0" locked="0" layoutInCell="1" allowOverlap="1" wp14:anchorId="729BAF57" wp14:editId="5C07DA73">
+                <wp:simplePos x="0" y="0"/>
+                <wp:positionH relativeFrom="column">
+                  <wp:posOffset>1025525</wp:posOffset>
+                </wp:positionH>
+                <wp:positionV relativeFrom="paragraph">
+                  <wp:posOffset>318257</wp:posOffset>
+                </wp:positionV>
+                <wp:extent cx="297850" cy="297850"/>
+                <wp:effectExtent l="0" t="0" r="6985" b="6985"/>
+                <wp:wrapNone/>
+                <wp:docPr id="260309236" name="Oval 1"/>
+                <wp:cNvGraphicFramePr/>
+                <a:graphic xmlns:a="http://schemas.openxmlformats.org/drawingml/2006/main">
+                  <a:graphicData uri="http://schemas.microsoft.com/office/word/2010/wordprocessingShape">
+                    <wps:wsp>
+                      <wps:cNvSpPr/>
+                      <wps:spPr>
+                        <a:xfrm>
+                          <a:off x="0" y="0"/>
+                          <a:ext cx="297850" cy="297850"/>
+                        </a:xfrm>
+                        <a:prstGeom prst="ellipse">
+                          <a:avLst/>
+                        </a:prstGeom>
+                        <a:solidFill>
+                          <a:srgbClr val="B3FFCC"/>
+                        </a:solidFill>
+                        <a:ln>
+                          <a:noFill/>
+                        </a:ln>
+                      </wps:spPr>
+                      <wps:style>
+                        <a:lnRef idx="2">
+                          <a:schemeClr val="accent1">
+                            <a:shade val="50000"/>
+                          </a:schemeClr>
+                        </a:lnRef>
+                        <a:fillRef idx="1">
+                          <a:schemeClr val="accent1"/>
+                        </a:fillRef>
+                        <a:effectRef idx="0">
+                          <a:schemeClr val="accent1"/>
+                        </a:effectRef>
+                        <a:fontRef idx="minor">
+                          <a:schemeClr val="lt1"/>
+                        </a:fontRef>
+                      </wps:style>
+                      <wps:bodyPr rot="0" spcFirstLastPara="0" vertOverflow="overflow" horzOverflow="overflow" vert="horz" wrap="square" lIns="91440" tIns="45720" rIns="91440" bIns="45720" numCol="1" spcCol="0" rtlCol="0" fromWordArt="0" anchor="ctr" anchorCtr="0" forceAA="0" compatLnSpc="1">
+                        <a:prstTxWarp prst="textNoShape">
+                          <a:avLst/>
+                        </a:prstTxWarp>
+                        <a:noAutofit/>
+                      </wps:bodyPr>
+                    </wps:wsp>
+                  </a:graphicData>
+                </a:graphic>
+              </wp:anchor>
+            </w:drawing>
+          </mc:Choice>
+          <mc:Fallback>
+            <w:pict>
+              <v:oval w14:anchorId="7A8BCD10" id="Oval 1" o:spid="_x0000_s1026" style="position:absolute;margin-left:80.75pt;margin-top:25.05pt;width:23.45pt;height:23.45pt;z-index:251661312;visibility:visible;mso-wrap-style:square;mso-wrap-distance-left:9pt;mso-wrap-distance-top:0;mso-wrap-distance-right:9pt;mso-wrap-distance-bottom:0;mso-position-horizontal:absolute;mso-position-horizontal-relative:text;mso-position-vertical:absolute;mso-position-vertical-relative:text;v-text-anchor:middle" o:gfxdata="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" fillcolor="#b3ffcc" stroked="f" strokeweight="1pt">
+                <v:stroke joinstyle="miter"/>
+              </v:oval>
+            </w:pict>
+          </mc:Fallback>
+        </mc:AlternateContent>
+      </w:r>
+      <w:r>
+        <w:rPr>
+          <w:noProof/>
+        </w:rPr>
+        <mc:AlternateContent>
+          <mc:Choice Requires="wps">
+            <w:drawing>
+              <wp:anchor distT="0" distB="0" distL="114300" distR="114300" simplePos="0" relativeHeight="251659264" behindDoc="0" locked="0" layoutInCell="1" allowOverlap="1" wp14:anchorId="1F7BEBE5" wp14:editId="0251549E">
+                <wp:simplePos x="0" y="0"/>
+                <wp:positionH relativeFrom="column">
+                  <wp:posOffset>134864</wp:posOffset>
+                </wp:positionH>
+                <wp:positionV relativeFrom="paragraph">
+                  <wp:posOffset>303532</wp:posOffset>
+                </wp:positionV>
+                <wp:extent cx="297850" cy="297850"/>
+                <wp:effectExtent l="0" t="0" r="6985" b="6985"/>
+                <wp:wrapNone/>
+                <wp:docPr id="1288876649" name="Oval 1"/>
+                <wp:cNvGraphicFramePr/>
+                <a:graphic xmlns:a="http://schemas.openxmlformats.org/drawingml/2006/main">
+                  <a:graphicData uri="http://schemas.microsoft.com/office/word/2010/wordprocessingShape">
+                    <wps:wsp>
+                      <wps:cNvSpPr/>
+                      <wps:spPr>
+                        <a:xfrm>
+                          <a:off x="0" y="0"/>
+                          <a:ext cx="297850" cy="297850"/>
+                        </a:xfrm>
+                        <a:prstGeom prst="ellipse">
+                          <a:avLst/>
+                        </a:prstGeom>
+                        <a:solidFill>
+                          <a:srgbClr val="99FF99"/>
+                        </a:solidFill>
+                        <a:ln>
+                          <a:noFill/>
+                        </a:ln>
+                      </wps:spPr>
+                      <wps:style>
+                        <a:lnRef idx="2">
+                          <a:schemeClr val="accent1">
+                            <a:shade val="50000"/>
+                          </a:schemeClr>
+                        </a:lnRef>
+                        <a:fillRef idx="1">
+                          <a:schemeClr val="accent1"/>
+                        </a:fillRef>
+                        <a:effectRef idx="0">
+                          <a:schemeClr val="accent1"/>
+                        </a:effectRef>
+                        <a:fontRef idx="minor">
+                          <a:schemeClr val="lt1"/>
+                        </a:fontRef>
+                      </wps:style>
+                      <wps:bodyPr rot="0" spcFirstLastPara="0" vertOverflow="overflow" horzOverflow="overflow" vert="horz" wrap="square" lIns="91440" tIns="45720" rIns="91440" bIns="45720" numCol="1" spcCol="0" rtlCol="0" fromWordArt="0" anchor="ctr" anchorCtr="0" forceAA="0" compatLnSpc="1">
+                        <a:prstTxWarp prst="textNoShape">
+                          <a:avLst/>
+                        </a:prstTxWarp>
+                        <a:noAutofit/>
+                      </wps:bodyPr>
+                    </wps:wsp>
+                  </a:graphicData>
+                </a:graphic>
+              </wp:anchor>
+            </w:drawing>
+          </mc:Choice>
+          <mc:Fallback>
+            <w:pict>
+              <v:oval w14:anchorId="405D6326" id="Oval 1" o:spid="_x0000_s1026" style="position:absolute;margin-left:10.6pt;margin-top:23.9pt;width:23.45pt;height:23.45pt;z-index:251659264;visibility:visible;mso-wrap-style:square;mso-wrap-distance-left:9pt;mso-wrap-distance-top:0;mso-wrap-distance-right:9pt;mso-wrap-distance-bottom:0;mso-position-horizontal:absolute;mso-position-horizontal-relative:text;mso-position-vertical:absolute;mso-position-vertical-relative:text;v-text-anchor:middle" o:gfxdata="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" fillcolor="#9f9" stroked="f" strokeweight="1pt">
+                <v:stroke joinstyle="miter"/>
+              </v:oval>
+            </w:pict>
+          </mc:Fallback>
+        </mc:AlternateContent>
+      </w:r>
+      <w:r>
+        <w:t>Color pallet</w:t>
+      </w:r>
+    </w:p>
+    <w:p/>
+    <w:p>
+      <w:r>
+        <w:t>Hex:</w:t>
+      </w:r>
+      <w:r>
+        <w:t xml:space="preserve"> 99ff99</w:t>
+      </w:r>
+      <w:r>
+        <w:tab/>
+        <w:t xml:space="preserve">Hex: </w:t>
+      </w:r>
+      <w:r>
+        <w:t>b3ffcc</w:t>
+      </w:r>
+      <w:r>
+        <w:tab/>
+        <w:t xml:space="preserve">Hex: </w:t>
+      </w:r>
+      <w:r>
+        <w:t>ffcccc</w:t>
+      </w:r>
+      <w:r>
+        <w:tab/>
+        <w:t xml:space="preserve">Hex: </w:t>
+      </w:r>
+      <w:r>
+        <w:t>ff9999</w:t>
+      </w:r>
+    </w:p>
+    <w:p>
+      <w:r>
+        <w:t xml:space="preserve">Font name and size </w:t>
+      </w:r>
     </w:p>
     <w:p>
       <w:pPr>
-        <w:pStyle w:val="Normal"/>
-        <w:spacing w:line="240" w:lineRule="auto"/>
-        <w:jc w:val="center"/>
+        <w:rPr>
+          <w:rFonts w:ascii="Dubai" w:eastAsiaTheme="minorEastAsia" w:hAnsi="Dubai" w:cs="Dubai"/>
+          <w:sz w:val="54"/>
+          <w:szCs w:val="54"/>
+          <w:lang w:eastAsia="ja-JP"/>
+        </w:rPr>
       </w:pPr>
+      <w:r>
+        <w:rPr>
+          <w:rFonts w:ascii="Dubai" w:eastAsiaTheme="minorEastAsia" w:hAnsi="Dubai" w:cs="Dubai"/>
+          <w:sz w:val="54"/>
+          <w:szCs w:val="54"/>
+          <w:lang w:eastAsia="ja-JP"/>
+        </w:rPr>
+        <w:t>Dubai</w:t>
+      </w:r>
+      <w:r>
+        <w:rPr>
+          <w:rFonts w:ascii="Dubai" w:eastAsiaTheme="minorEastAsia" w:hAnsi="Dubai" w:cs="Dubai"/>
+          <w:sz w:val="54"/>
+          <w:szCs w:val="54"/>
+          <w:lang w:eastAsia="ja-JP"/>
+        </w:rPr>
+        <w:t xml:space="preserve"> </w:t>
+      </w:r>
+      <w:r>
+        <w:rPr>
+          <w:rFonts w:ascii="Dubai" w:eastAsiaTheme="minorEastAsia" w:hAnsi="Dubai" w:cs="Dubai"/>
+          <w:sz w:val="54"/>
+          <w:szCs w:val="54"/>
+          <w:lang w:eastAsia="ja-JP"/>
+        </w:rPr>
+        <w:t xml:space="preserve">| </w:t>
+      </w:r>
+      <w:r>
+        <w:rPr>
+          <w:rFonts w:ascii="Dubai" w:eastAsiaTheme="minorEastAsia" w:hAnsi="Dubai" w:cs="Dubai"/>
+          <w:sz w:val="54"/>
+          <w:szCs w:val="54"/>
+          <w:lang w:eastAsia="ja-JP"/>
+        </w:rPr>
+        <w:t>27</w:t>
+      </w:r>
     </w:p>
     <w:p>
       <w:pPr>
-        <w:pStyle w:val="Normal"/>
-        <w:spacing w:line="240" w:lineRule="auto"/>
-        <w:jc w:val="center"/>
+        <w:tabs>
+          <w:tab w:val="left" w:pos="3541"/>
+        </w:tabs>
+        <w:rPr>
+          <w:rFonts w:eastAsiaTheme="minorEastAsia" w:hAnsi="Amasis MT Pro Light"/>
+          <w:lang w:eastAsia="ja-JP"/>
+        </w:rPr>
       </w:pPr>
-    </w:p>
-    <w:p xmlns:wp14="http://schemas.microsoft.com/office/word/2010/wordml" wp14:textId="41B00BE1">
-      <w:pPr>
-        <w:pStyle w:val="Normal"/>
-      </w:pPr>
-      <w:bookmarkStart w:name="_Int_Ack0qdvW" w:id="395075256"/>
-      <w:bookmarkEnd w:id="395075256"/>
+      <w:r>
+        <w:rPr>
+          <w:rFonts w:ascii="Franklin Gothic Book" w:eastAsiaTheme="minorEastAsia" w:hAnsi="Franklin Gothic Book"/>
+          <w:sz w:val="28"/>
+          <w:szCs w:val="28"/>
+          <w:lang w:eastAsia="ja-JP"/>
+        </w:rPr>
+        <w:lastRenderedPageBreak/>
+        <w:t>Franklin Gothic Book</w:t>
+      </w:r>
+      <w:r>
+        <w:rPr>
+          <w:rFonts w:ascii="Franklin Gothic Book" w:eastAsiaTheme="minorEastAsia" w:hAnsi="Franklin Gothic Book"/>
+          <w:sz w:val="28"/>
+          <w:szCs w:val="28"/>
+          <w:lang w:eastAsia="ja-JP"/>
+        </w:rPr>
+        <w:t xml:space="preserve"> | 1</w:t>
+      </w:r>
+      <w:r>
+        <w:rPr>
+          <w:rFonts w:ascii="Franklin Gothic Book" w:eastAsiaTheme="minorEastAsia" w:hAnsi="Franklin Gothic Book"/>
+          <w:sz w:val="28"/>
+          <w:szCs w:val="28"/>
+          <w:lang w:eastAsia="ja-JP"/>
+        </w:rPr>
+        <w:t>4</w:t>
+      </w:r>
+      <w:r>
+        <w:rPr>
+          <w:rFonts w:eastAsiaTheme="minorEastAsia" w:hAnsi="Amasis MT Pro Light"/>
+          <w:lang w:eastAsia="ja-JP"/>
+        </w:rPr>
+        <w:tab/>
+      </w:r>
     </w:p>
     <w:p>
       <w:pPr>
-        <w:pStyle w:val="Normal"/>
+        <w:rPr>
+          <w:rFonts w:eastAsiaTheme="minorEastAsia" w:hAnsi="Amasis MT Pro Light"/>
+          <w:lang w:eastAsia="ja-JP"/>
+        </w:rPr>
       </w:pPr>
-    </w:p>
-    <w:p>
-      <w:pPr>
-        <w:pStyle w:val="Normal"/>
-      </w:pPr>
+      <w:r>
+        <w:rPr>
+          <w:rFonts w:eastAsiaTheme="minorEastAsia" w:hAnsi="Amasis MT Pro Light"/>
+          <w:lang w:eastAsia="ja-JP"/>
+        </w:rPr>
+        <w:t>Amasis MT Pro Light</w:t>
+      </w:r>
+      <w:r>
+        <w:rPr>
+          <w:rFonts w:eastAsiaTheme="minorEastAsia" w:hAnsi="Amasis MT Pro Light"/>
+          <w:lang w:eastAsia="ja-JP"/>
+        </w:rPr>
+        <w:t xml:space="preserve"> | 10</w:t>
+      </w:r>
     </w:p>
     <w:sectPr>
-      <w:pgSz w:w="12240" w:h="20160" w:orient="portrait"/>
+      <w:pgSz w:w="12240" w:h="20160"/>
       <w:pgMar w:top="720" w:right="720" w:bottom="720" w:left="720" w:header="720" w:footer="720" w:gutter="0"/>
       <w:cols w:space="720"/>
       <w:docGrid w:linePitch="360"/>
@@ -794,61 +979,33 @@
 </file>
 
 <file path=word/intelligence2.xml><?xml version="1.0" encoding="utf-8"?>
-<int2:intelligence xmlns:int2="http://schemas.microsoft.com/office/intelligence/2020/intelligence">
+<int2:intelligence xmlns:int2="http://schemas.microsoft.com/office/intelligence/2020/intelligence" xmlns:oel="http://schemas.microsoft.com/office/2019/extlst">
   <int2:observations>
-    <int2:bookmark int2:bookmarkName="_Int_mlBcmzlD" int2:invalidationBookmarkName="" int2:hashCode="n7Ec/RWNZF6ZG8" int2:id="ZK2giSG5">
-      <int2:state int2:type="WordDesignerComplexDecoratorAnnotationType" int2:value="Rejected"/>
+    <int2:bookmark int2:bookmarkName="_Int_Ack0qdvW" int2:invalidationBookmarkName="" int2:hashCode="2jmj7l5rSw0yVb" int2:id="Ajshb68A">
+      <int2:state int2:value="Rejected" int2:type="WordDesignerComplexDecoratorAnnotationType"/>
     </int2:bookmark>
-    <int2:bookmark int2:bookmarkName="_Int_vzcU9rDj" int2:invalidationBookmarkName="" int2:hashCode="VcAicUcSa7r5Kn" int2:id="hYzKXA0Q">
-      <int2:state int2:type="WordDesignerComplexDecoratorAnnotationType" int2:value="Rejected"/>
+    <int2:bookmark int2:bookmarkName="_Int_MKonEu5e" int2:invalidationBookmarkName="" int2:hashCode="uFjLKCYX+wlW2W" int2:id="Xds38WiT">
+      <int2:state int2:value="Rejected" int2:type="WordDesignerComplexDecoratorAnnotationType"/>
     </int2:bookmark>
-    <int2:bookmark int2:bookmarkName="_Int_MWgX9Gkj" int2:invalidationBookmarkName="" int2:hashCode="Mn7d/FeisK/ZQ+" int2:id="5LnXRxtf">
-      <int2:state int2:type="WordDesignerComplexDecoratorAnnotationType" int2:value="Rejected"/>
-    </int2:bookmark>
-    <int2:bookmark int2:bookmarkName="_Int_ejRATvFh" int2:invalidationBookmarkName="" int2:hashCode="JXKWY1VDGGV8+Q" int2:id="3f86kpvz">
-      <int2:state int2:type="WordDesignerComplexDecoratorAnnotationType" int2:value="Rejected"/>
+    <int2:bookmark int2:bookmarkName="_Int_XStIwfVJ" int2:invalidationBookmarkName="" int2:hashCode="uFjLKCYX+wlW2W" int2:id="axFw3DFJ">
+      <int2:state int2:value="Rejected" int2:type="WordDesignerComplexDecoratorAnnotationType"/>
     </int2:bookmark>
     <int2:bookmark int2:bookmarkName="_Int_sIlDdrRR" int2:invalidationBookmarkName="" int2:hashCode="uFjLKCYX+wlW2W" int2:id="KNh0KPtC">
-      <int2:state int2:type="WordDesignerComplexDecoratorAnnotationType" int2:value="Rejected"/>
-    </int2:bookmark>
-    <int2:bookmark int2:bookmarkName="_Int_dmDctxbY" int2:invalidationBookmarkName="" int2:hashCode="6HzhDLdxVF6W1J" int2:id="SFjZtI3a">
-      <int2:state int2:type="WordDesignerComplexDecoratorAnnotationType" int2:value="Rejected"/>
-    </int2:bookmark>
-    <int2:bookmark int2:bookmarkName="_Int_QH1sqUEQ" int2:invalidationBookmarkName="" int2:hashCode="CD/wVkFTfPlCRV" int2:id="NxIJz65F">
-      <int2:state int2:type="WordDesignerComplexDecoratorAnnotationType" int2:value="Rejected"/>
-    </int2:bookmark>
-    <int2:bookmark int2:bookmarkName="_Int_XStIwfVJ" int2:invalidationBookmarkName="" int2:hashCode="uFjLKCYX+wlW2W" int2:id="axFw3DFJ">
-      <int2:state int2:type="WordDesignerComplexDecoratorAnnotationType" int2:value="Rejected"/>
-    </int2:bookmark>
-    <int2:bookmark int2:bookmarkName="_Int_MKonEu5e" int2:invalidationBookmarkName="" int2:hashCode="uFjLKCYX+wlW2W" int2:id="Xds38WiT">
-      <int2:state int2:type="WordDesignerComplexDecoratorAnnotationType" int2:value="Rejected"/>
-    </int2:bookmark>
-    <int2:bookmark int2:bookmarkName="_Int_QXsPHFVV" int2:invalidationBookmarkName="" int2:hashCode="ja6QQs7tE7uC44" int2:id="0kRm3klM">
-      <int2:state int2:type="WordDesignerComplexDecoratorAnnotationType" int2:value="Rejected"/>
-    </int2:bookmark>
-    <int2:bookmark int2:bookmarkName="_Int_BUn4zB5F" int2:invalidationBookmarkName="" int2:hashCode="CpPKXxUQaWmaMU" int2:id="3f2HDYsB">
-      <int2:state int2:type="WordDesignerComplexDecoratorAnnotationType" int2:value="Rejected"/>
-    </int2:bookmark>
-    <int2:bookmark int2:bookmarkName="_Int_muF2z7ZN" int2:invalidationBookmarkName="" int2:hashCode="OQ2McrT7Jh2JYC" int2:id="gg4t1ciJ">
-      <int2:state int2:type="WordDesignerComplexDecoratorAnnotationType" int2:value="Rejected"/>
-    </int2:bookmark>
-    <int2:bookmark int2:bookmarkName="_Int_Ack0qdvW" int2:invalidationBookmarkName="" int2:hashCode="2jmj7l5rSw0yVb" int2:id="Ajshb68A">
-      <int2:state int2:type="WordDesignerComplexDecoratorAnnotationType" int2:value="Rejected"/>
-    </int2:bookmark>
-    <int2:bookmark int2:bookmarkName="_Int_wG2Q9YmS" int2:invalidationBookmarkName="" int2:hashCode="ja6QQs7tE7uC44" int2:id="5qjEzL7h">
-      <int2:state int2:type="WordDesignerThemeImageAnnotation" int2:value="Reviewed"/>
+      <int2:state int2:value="Rejected" int2:type="WordDesignerComplexDecoratorAnnotationType"/>
     </int2:bookmark>
   </int2:observations>
   <int2:intelligenceSettings/>
+  <int2:onDemandWorkflows/>
 </int2:intelligence>
 </file>
 
 <file path=word/numbering.xml><?xml version="1.0" encoding="utf-8"?>
-<w:numbering xmlns:w="http://schemas.openxmlformats.org/wordprocessingml/2006/main">
-  <w:abstractNum xmlns:w="http://schemas.openxmlformats.org/wordprocessingml/2006/main" w:abstractNumId="1">
-    <w:nsid w:val="60d1c349"/>
-    <w:multiLevelType xmlns:w="http://schemas.openxmlformats.org/wordprocessingml/2006/main" w:val="hybridMultilevel"/>
-    <w:lvl xmlns:w="http://schemas.openxmlformats.org/wordprocessingml/2006/main" w:ilvl="0">
+<w:numbering xmlns:wpc="http://schemas.microsoft.com/office/word/2010/wordprocessingCanvas" xmlns:cx="http://schemas.microsoft.com/office/drawing/2014/chartex" xmlns:cx1="http://schemas.microsoft.com/office/drawing/2015/9/8/chartex" xmlns:cx2="http://schemas.microsoft.com/office/drawing/2015/10/21/chartex" xmlns:cx3="http://schemas.microsoft.com/office/drawing/2016/5/9/chartex" xmlns:cx4="http://schemas.microsoft.com/office/drawing/2016/5/10/chartex" xmlns:cx5="http://schemas.microsoft.com/office/drawing/2016/5/11/chartex" xmlns:cx6="http://schemas.microsoft.com/office/drawing/2016/5/12/chartex" xmlns:cx7="http://schemas.microsoft.com/office/drawing/2016/5/13/chartex" xmlns:cx8="http://schemas.microsoft.com/office/drawing/2016/5/14/chartex" xmlns:mc="http://schemas.openxmlformats.org/markup-compatibility/2006" xmlns:aink="http://schemas.microsoft.com/office/drawing/2016/ink" xmlns:am3d="http://schemas.microsoft.com/office/drawing/2017/model3d" xmlns:o="urn:schemas-microsoft-com:office:office" xmlns:oel="http://schemas.microsoft.com/office/2019/extlst" xmlns:r="http://schemas.openxmlformats.org/officeDocument/2006/relationships" xmlns:m="http://schemas.openxmlformats.org/officeDocument/2006/math" xmlns:v="urn:schemas-microsoft-com:vml" xmlns:wp14="http://schemas.microsoft.com/office/word/2010/wordprocessingDrawing" xmlns:wp="http://schemas.openxmlformats.org/drawingml/2006/wordprocessingDrawing" xmlns:w10="urn:schemas-microsoft-com:office:word" xmlns:w="http://schemas.openxmlformats.org/wordprocessingml/2006/main" xmlns:w14="http://schemas.microsoft.com/office/word/2010/wordml" xmlns:w15="http://schemas.microsoft.com/office/word/2012/wordml" xmlns:w16cex="http://schemas.microsoft.com/office/word/2018/wordml/cex" xmlns:w16cid="http://schemas.microsoft.com/office/word/2016/wordml/cid" xmlns:w16="http://schemas.microsoft.com/office/word/2018/wordml" xmlns:w16du="http://schemas.microsoft.com/office/word/2023/wordml/word16du" xmlns:w16sdtdh="http://schemas.microsoft.com/office/word/2020/wordml/sdtdatahash" xmlns:w16se="http://schemas.microsoft.com/office/word/2015/wordml/symex" xmlns:wpg="http://schemas.microsoft.com/office/word/2010/wordprocessingGroup" xmlns:wpi="http://schemas.microsoft.com/office/word/2010/wordprocessingInk" xmlns:wne="http://schemas.microsoft.com/office/word/2006/wordml" xmlns:wps="http://schemas.microsoft.com/office/word/2010/wordprocessingShape" mc:Ignorable="w14 w15 w16se w16cid w16 w16cex w16sdtdh wp14">
+  <w:abstractNum w:abstractNumId="0" w15:restartNumberingAfterBreak="0">
+    <w:nsid w:val="60D1C349"/>
+    <w:multiLevelType w:val="hybridMultilevel"/>
+    <w:tmpl w:val="B8D0AD5A"/>
+    <w:lvl w:ilvl="0" w:tplc="047EC17E">
       <w:start w:val="1"/>
       <w:numFmt w:val="bullet"/>
       <w:lvlText w:val=""/>
@@ -857,10 +1014,10 @@
         <w:ind w:left="720" w:hanging="360"/>
       </w:pPr>
       <w:rPr>
-        <w:rFonts w:hint="default" w:ascii="Symbol" w:hAnsi="Symbol"/>
+        <w:rFonts w:ascii="Symbol" w:hAnsi="Symbol" w:hint="default"/>
       </w:rPr>
     </w:lvl>
-    <w:lvl xmlns:w="http://schemas.openxmlformats.org/wordprocessingml/2006/main" w:ilvl="1">
+    <w:lvl w:ilvl="1" w:tplc="81F8B016">
       <w:start w:val="1"/>
       <w:numFmt w:val="bullet"/>
       <w:lvlText w:val="o"/>
@@ -869,10 +1026,10 @@
         <w:ind w:left="1440" w:hanging="360"/>
       </w:pPr>
       <w:rPr>
-        <w:rFonts w:hint="default" w:ascii="Courier New" w:hAnsi="Courier New"/>
+        <w:rFonts w:ascii="Courier New" w:hAnsi="Courier New" w:hint="default"/>
       </w:rPr>
     </w:lvl>
-    <w:lvl xmlns:w="http://schemas.openxmlformats.org/wordprocessingml/2006/main" w:ilvl="2">
+    <w:lvl w:ilvl="2" w:tplc="D1B48DA2">
       <w:start w:val="1"/>
       <w:numFmt w:val="bullet"/>
       <w:lvlText w:val=""/>
@@ -881,10 +1038,10 @@
         <w:ind w:left="2160" w:hanging="360"/>
       </w:pPr>
       <w:rPr>
-        <w:rFonts w:hint="default" w:ascii="Wingdings" w:hAnsi="Wingdings"/>
+        <w:rFonts w:ascii="Wingdings" w:hAnsi="Wingdings" w:hint="default"/>
       </w:rPr>
     </w:lvl>
-    <w:lvl xmlns:w="http://schemas.openxmlformats.org/wordprocessingml/2006/main" w:ilvl="3">
+    <w:lvl w:ilvl="3" w:tplc="261C5AC2">
       <w:start w:val="1"/>
       <w:numFmt w:val="bullet"/>
       <w:lvlText w:val=""/>
@@ -893,10 +1050,10 @@
         <w:ind w:left="2880" w:hanging="360"/>
       </w:pPr>
       <w:rPr>
-        <w:rFonts w:hint="default" w:ascii="Symbol" w:hAnsi="Symbol"/>
+        <w:rFonts w:ascii="Symbol" w:hAnsi="Symbol" w:hint="default"/>
       </w:rPr>
     </w:lvl>
-    <w:lvl xmlns:w="http://schemas.openxmlformats.org/wordprocessingml/2006/main" w:ilvl="4">
+    <w:lvl w:ilvl="4" w:tplc="5CA48310">
       <w:start w:val="1"/>
       <w:numFmt w:val="bullet"/>
       <w:lvlText w:val="o"/>
@@ -905,10 +1062,10 @@
         <w:ind w:left="3600" w:hanging="360"/>
       </w:pPr>
       <w:rPr>
-        <w:rFonts w:hint="default" w:ascii="Courier New" w:hAnsi="Courier New"/>
+        <w:rFonts w:ascii="Courier New" w:hAnsi="Courier New" w:hint="default"/>
       </w:rPr>
     </w:lvl>
-    <w:lvl xmlns:w="http://schemas.openxmlformats.org/wordprocessingml/2006/main" w:ilvl="5">
+    <w:lvl w:ilvl="5" w:tplc="70945FF8">
       <w:start w:val="1"/>
       <w:numFmt w:val="bullet"/>
       <w:lvlText w:val=""/>
@@ -917,10 +1074,10 @@
         <w:ind w:left="4320" w:hanging="360"/>
       </w:pPr>
       <w:rPr>
-        <w:rFonts w:hint="default" w:ascii="Wingdings" w:hAnsi="Wingdings"/>
+        <w:rFonts w:ascii="Wingdings" w:hAnsi="Wingdings" w:hint="default"/>
       </w:rPr>
     </w:lvl>
-    <w:lvl xmlns:w="http://schemas.openxmlformats.org/wordprocessingml/2006/main" w:ilvl="6">
+    <w:lvl w:ilvl="6" w:tplc="2F84358A">
       <w:start w:val="1"/>
       <w:numFmt w:val="bullet"/>
       <w:lvlText w:val=""/>
@@ -929,10 +1086,10 @@
         <w:ind w:left="5040" w:hanging="360"/>
       </w:pPr>
       <w:rPr>
-        <w:rFonts w:hint="default" w:ascii="Symbol" w:hAnsi="Symbol"/>
+        <w:rFonts w:ascii="Symbol" w:hAnsi="Symbol" w:hint="default"/>
       </w:rPr>
     </w:lvl>
-    <w:lvl xmlns:w="http://schemas.openxmlformats.org/wordprocessingml/2006/main" w:ilvl="7">
+    <w:lvl w:ilvl="7" w:tplc="588A40C6">
       <w:start w:val="1"/>
       <w:numFmt w:val="bullet"/>
       <w:lvlText w:val="o"/>
@@ -941,10 +1098,10 @@
         <w:ind w:left="5760" w:hanging="360"/>
       </w:pPr>
       <w:rPr>
-        <w:rFonts w:hint="default" w:ascii="Courier New" w:hAnsi="Courier New"/>
+        <w:rFonts w:ascii="Courier New" w:hAnsi="Courier New" w:hint="default"/>
       </w:rPr>
     </w:lvl>
-    <w:lvl xmlns:w="http://schemas.openxmlformats.org/wordprocessingml/2006/main" w:ilvl="8">
+    <w:lvl w:ilvl="8" w:tplc="5134A510">
       <w:start w:val="1"/>
       <w:numFmt w:val="bullet"/>
       <w:lvlText w:val=""/>
@@ -953,22 +1110,22 @@
         <w:ind w:left="6480" w:hanging="360"/>
       </w:pPr>
       <w:rPr>
-        <w:rFonts w:hint="default" w:ascii="Wingdings" w:hAnsi="Wingdings"/>
+        <w:rFonts w:ascii="Wingdings" w:hAnsi="Wingdings" w:hint="default"/>
       </w:rPr>
     </w:lvl>
   </w:abstractNum>
-  <w:num w:numId="1">
-    <w:abstractNumId w:val="1"/>
+  <w:num w:numId="1" w16cid:durableId="201140421">
+    <w:abstractNumId w:val="0"/>
   </w:num>
 </w:numbering>
 </file>
 
 <file path=word/styles.xml><?xml version="1.0" encoding="utf-8"?>
-<w:styles xmlns:wp14="http://schemas.microsoft.com/office/word/2010/wordprocessingDrawing" xmlns:mc="http://schemas.openxmlformats.org/markup-compatibility/2006" xmlns:r="http://schemas.openxmlformats.org/officeDocument/2006/relationships" xmlns:w="http://schemas.openxmlformats.org/wordprocessingml/2006/main" xmlns:w14="http://schemas.microsoft.com/office/word/2010/wordml" xmlns:w15="http://schemas.microsoft.com/office/word/2012/wordml" mc:Ignorable="w14 w15 wp14">
+<w:styles xmlns:mc="http://schemas.openxmlformats.org/markup-compatibility/2006" xmlns:r="http://schemas.openxmlformats.org/officeDocument/2006/relationships" xmlns:w="http://schemas.openxmlformats.org/wordprocessingml/2006/main" xmlns:w14="http://schemas.microsoft.com/office/word/2010/wordml" xmlns:w15="http://schemas.microsoft.com/office/word/2012/wordml" xmlns:w16cex="http://schemas.microsoft.com/office/word/2018/wordml/cex" xmlns:w16cid="http://schemas.microsoft.com/office/word/2016/wordml/cid" xmlns:w16="http://schemas.microsoft.com/office/word/2018/wordml" xmlns:w16sdtdh="http://schemas.microsoft.com/office/word/2020/wordml/sdtdatahash" xmlns:w16se="http://schemas.microsoft.com/office/word/2015/wordml/symex" mc:Ignorable="w14 w15 w16se w16cid w16 w16cex w16sdtdh">
   <w:docDefaults>
     <w:rPrDefault>
       <w:rPr>
-        <w:rFonts w:asciiTheme="minorHAnsi" w:hAnsiTheme="minorHAnsi" w:eastAsiaTheme="minorHAnsi" w:cstheme="minorBidi"/>
+        <w:rFonts w:asciiTheme="minorHAnsi" w:eastAsia="MS Mincho" w:hAnsiTheme="minorHAnsi" w:cstheme="minorBidi"/>
         <w:sz w:val="22"/>
         <w:szCs w:val="22"/>
         <w:lang w:val="en-US" w:eastAsia="en-US" w:bidi="ar-SA"/>
@@ -980,17 +1137,17 @@
       </w:pPr>
     </w:pPrDefault>
   </w:docDefaults>
-  <w:latentStyles w:defLockedState="0" w:defUIPriority="99" w:defSemiHidden="0" w:defUnhideWhenUsed="0" w:defQFormat="0" w:count="371">
+  <w:latentStyles w:defLockedState="0" w:defUIPriority="99" w:defSemiHidden="0" w:defUnhideWhenUsed="0" w:defQFormat="0" w:count="376">
     <w:lsdException w:name="Normal" w:uiPriority="0" w:qFormat="1"/>
     <w:lsdException w:name="heading 1" w:uiPriority="9" w:qFormat="1"/>
-    <w:lsdException w:name="heading 2" w:uiPriority="9" w:semiHidden="1" w:unhideWhenUsed="1" w:qFormat="1"/>
-    <w:lsdException w:name="heading 3" w:uiPriority="9" w:semiHidden="1" w:unhideWhenUsed="1" w:qFormat="1"/>
-    <w:lsdException w:name="heading 4" w:uiPriority="9" w:semiHidden="1" w:unhideWhenUsed="1" w:qFormat="1"/>
-    <w:lsdException w:name="heading 5" w:uiPriority="9" w:semiHidden="1" w:unhideWhenUsed="1" w:qFormat="1"/>
-    <w:lsdException w:name="heading 6" w:uiPriority="9" w:semiHidden="1" w:unhideWhenUsed="1" w:qFormat="1"/>
-    <w:lsdException w:name="heading 7" w:uiPriority="9" w:semiHidden="1" w:unhideWhenUsed="1" w:qFormat="1"/>
-    <w:lsdException w:name="heading 8" w:uiPriority="9" w:semiHidden="1" w:unhideWhenUsed="1" w:qFormat="1"/>
-    <w:lsdException w:name="heading 9" w:uiPriority="9" w:semiHidden="1" w:unhideWhenUsed="1" w:qFormat="1"/>
+    <w:lsdException w:name="heading 2" w:semiHidden="1" w:uiPriority="9" w:unhideWhenUsed="1" w:qFormat="1"/>
+    <w:lsdException w:name="heading 3" w:semiHidden="1" w:uiPriority="9" w:unhideWhenUsed="1" w:qFormat="1"/>
+    <w:lsdException w:name="heading 4" w:semiHidden="1" w:uiPriority="9" w:unhideWhenUsed="1" w:qFormat="1"/>
+    <w:lsdException w:name="heading 5" w:semiHidden="1" w:uiPriority="9" w:unhideWhenUsed="1" w:qFormat="1"/>
+    <w:lsdException w:name="heading 6" w:semiHidden="1" w:uiPriority="9" w:unhideWhenUsed="1" w:qFormat="1"/>
+    <w:lsdException w:name="heading 7" w:semiHidden="1" w:uiPriority="9" w:unhideWhenUsed="1" w:qFormat="1"/>
+    <w:lsdException w:name="heading 8" w:semiHidden="1" w:uiPriority="9" w:unhideWhenUsed="1" w:qFormat="1"/>
+    <w:lsdException w:name="heading 9" w:semiHidden="1" w:uiPriority="9" w:unhideWhenUsed="1" w:qFormat="1"/>
     <w:lsdException w:name="index 1" w:semiHidden="1" w:unhideWhenUsed="1"/>
     <w:lsdException w:name="index 2" w:semiHidden="1" w:unhideWhenUsed="1"/>
     <w:lsdException w:name="index 3" w:semiHidden="1" w:unhideWhenUsed="1"/>
@@ -1000,22 +1157,22 @@
     <w:lsdException w:name="index 7" w:semiHidden="1" w:unhideWhenUsed="1"/>
     <w:lsdException w:name="index 8" w:semiHidden="1" w:unhideWhenUsed="1"/>
     <w:lsdException w:name="index 9" w:semiHidden="1" w:unhideWhenUsed="1"/>
-    <w:lsdException w:name="toc 1" w:uiPriority="39" w:semiHidden="1" w:unhideWhenUsed="1"/>
-    <w:lsdException w:name="toc 2" w:uiPriority="39" w:semiHidden="1" w:unhideWhenUsed="1"/>
-    <w:lsdException w:name="toc 3" w:uiPriority="39" w:semiHidden="1" w:unhideWhenUsed="1"/>
-    <w:lsdException w:name="toc 4" w:uiPriority="39" w:semiHidden="1" w:unhideWhenUsed="1"/>
-    <w:lsdException w:name="toc 5" w:uiPriority="39" w:semiHidden="1" w:unhideWhenUsed="1"/>
-    <w:lsdException w:name="toc 6" w:uiPriority="39" w:semiHidden="1" w:unhideWhenUsed="1"/>
-    <w:lsdException w:name="toc 7" w:uiPriority="39" w:semiHidden="1" w:unhideWhenUsed="1"/>
-    <w:lsdException w:name="toc 8" w:uiPriority="39" w:semiHidden="1" w:unhideWhenUsed="1"/>
-    <w:lsdException w:name="toc 9" w:uiPriority="39" w:semiHidden="1" w:unhideWhenUsed="1"/>
+    <w:lsdException w:name="toc 1" w:semiHidden="1" w:uiPriority="39" w:unhideWhenUsed="1"/>
+    <w:lsdException w:name="toc 2" w:semiHidden="1" w:uiPriority="39" w:unhideWhenUsed="1"/>
+    <w:lsdException w:name="toc 3" w:semiHidden="1" w:uiPriority="39" w:unhideWhenUsed="1"/>
+    <w:lsdException w:name="toc 4" w:semiHidden="1" w:uiPriority="39" w:unhideWhenUsed="1"/>
+    <w:lsdException w:name="toc 5" w:semiHidden="1" w:uiPriority="39" w:unhideWhenUsed="1"/>
+    <w:lsdException w:name="toc 6" w:semiHidden="1" w:uiPriority="39" w:unhideWhenUsed="1"/>
+    <w:lsdException w:name="toc 7" w:semiHidden="1" w:uiPriority="39" w:unhideWhenUsed="1"/>
+    <w:lsdException w:name="toc 8" w:semiHidden="1" w:uiPriority="39" w:unhideWhenUsed="1"/>
+    <w:lsdException w:name="toc 9" w:semiHidden="1" w:uiPriority="39" w:unhideWhenUsed="1"/>
     <w:lsdException w:name="Normal Indent" w:semiHidden="1" w:unhideWhenUsed="1"/>
     <w:lsdException w:name="footnote text" w:semiHidden="1" w:unhideWhenUsed="1"/>
     <w:lsdException w:name="annotation text" w:semiHidden="1" w:unhideWhenUsed="1"/>
     <w:lsdException w:name="header" w:semiHidden="1" w:unhideWhenUsed="1"/>
     <w:lsdException w:name="footer" w:semiHidden="1" w:unhideWhenUsed="1"/>
     <w:lsdException w:name="index heading" w:semiHidden="1" w:unhideWhenUsed="1"/>
-    <w:lsdException w:name="caption" w:uiPriority="35" w:semiHidden="1" w:unhideWhenUsed="1" w:qFormat="1"/>
+    <w:lsdException w:name="caption" w:semiHidden="1" w:uiPriority="35" w:unhideWhenUsed="1" w:qFormat="1"/>
     <w:lsdException w:name="table of figures" w:semiHidden="1" w:unhideWhenUsed="1"/>
     <w:lsdException w:name="envelope address" w:semiHidden="1" w:unhideWhenUsed="1"/>
     <w:lsdException w:name="envelope return" w:semiHidden="1" w:unhideWhenUsed="1"/>
@@ -1046,7 +1203,7 @@
     <w:lsdException w:name="Title" w:uiPriority="10" w:qFormat="1"/>
     <w:lsdException w:name="Closing" w:semiHidden="1" w:unhideWhenUsed="1"/>
     <w:lsdException w:name="Signature" w:semiHidden="1" w:unhideWhenUsed="1"/>
-    <w:lsdException w:name="Default Paragraph Font" w:uiPriority="1" w:semiHidden="1" w:unhideWhenUsed="1"/>
+    <w:lsdException w:name="Default Paragraph Font" w:semiHidden="1" w:uiPriority="1" w:unhideWhenUsed="1"/>
     <w:lsdException w:name="Body Text" w:semiHidden="1" w:unhideWhenUsed="1"/>
     <w:lsdException w:name="Body Text Indent" w:semiHidden="1" w:unhideWhenUsed="1"/>
     <w:lsdException w:name="List Continue" w:semiHidden="1" w:unhideWhenUsed="1"/>
@@ -1086,7 +1243,6 @@
     <w:lsdException w:name="HTML Sample" w:semiHidden="1" w:unhideWhenUsed="1"/>
     <w:lsdException w:name="HTML Typewriter" w:semiHidden="1" w:unhideWhenUsed="1"/>
     <w:lsdException w:name="HTML Variable" w:semiHidden="1" w:unhideWhenUsed="1"/>
-    <w:lsdException w:name="Normal Table" w:semiHidden="1" w:unhideWhenUsed="1"/>
     <w:lsdException w:name="annotation subject" w:semiHidden="1" w:unhideWhenUsed="1"/>
     <w:lsdException w:name="No List" w:semiHidden="1" w:unhideWhenUsed="1"/>
     <w:lsdException w:name="Outline List 1" w:semiHidden="1" w:unhideWhenUsed="1"/>
@@ -1129,11 +1285,8 @@
     <w:lsdException w:name="Table Contemporary" w:semiHidden="1" w:unhideWhenUsed="1"/>
     <w:lsdException w:name="Table Elegant" w:semiHidden="1" w:unhideWhenUsed="1"/>
     <w:lsdException w:name="Table Professional" w:semiHidden="1" w:unhideWhenUsed="1"/>
-    <w:lsdException w:name="Table Subtle 1" w:semiHidden="1" w:unhideWhenUsed="1"/>
     <w:lsdException w:name="Table Subtle 2" w:semiHidden="1" w:unhideWhenUsed="1"/>
     <w:lsdException w:name="Table Web 1" w:semiHidden="1" w:unhideWhenUsed="1"/>
-    <w:lsdException w:name="Table Web 2" w:semiHidden="1" w:unhideWhenUsed="1"/>
-    <w:lsdException w:name="Table Web 3" w:semiHidden="1" w:unhideWhenUsed="1"/>
     <w:lsdException w:name="Balloon Text" w:semiHidden="1" w:unhideWhenUsed="1"/>
     <w:lsdException w:name="Table Grid" w:uiPriority="39"/>
     <w:lsdException w:name="Table Theme" w:semiHidden="1" w:unhideWhenUsed="1"/>
@@ -1246,8 +1399,8 @@
     <w:lsdException w:name="Subtle Reference" w:uiPriority="31" w:qFormat="1"/>
     <w:lsdException w:name="Intense Reference" w:uiPriority="32" w:qFormat="1"/>
     <w:lsdException w:name="Book Title" w:uiPriority="33" w:qFormat="1"/>
-    <w:lsdException w:name="Bibliography" w:uiPriority="37" w:semiHidden="1" w:unhideWhenUsed="1"/>
-    <w:lsdException w:name="TOC Heading" w:uiPriority="39" w:semiHidden="1" w:unhideWhenUsed="1" w:qFormat="1"/>
+    <w:lsdException w:name="Bibliography" w:semiHidden="1" w:uiPriority="37" w:unhideWhenUsed="1"/>
+    <w:lsdException w:name="TOC Heading" w:semiHidden="1" w:uiPriority="39" w:unhideWhenUsed="1" w:qFormat="1"/>
     <w:lsdException w:name="Plain Table 1" w:uiPriority="41"/>
     <w:lsdException w:name="Plain Table 2" w:uiPriority="42"/>
     <w:lsdException w:name="Plain Table 3" w:uiPriority="43"/>
@@ -1352,35 +1505,257 @@
     <w:lsdException w:name="List Table 5 Dark Accent 6" w:uiPriority="50"/>
     <w:lsdException w:name="List Table 6 Colorful Accent 6" w:uiPriority="51"/>
     <w:lsdException w:name="List Table 7 Colorful Accent 6" w:uiPriority="52"/>
+    <w:lsdException w:name="Mention" w:semiHidden="1" w:unhideWhenUsed="1"/>
+    <w:lsdException w:name="Smart Hyperlink" w:semiHidden="1" w:unhideWhenUsed="1"/>
+    <w:lsdException w:name="Hashtag" w:semiHidden="1" w:unhideWhenUsed="1"/>
+    <w:lsdException w:name="Unresolved Mention" w:semiHidden="1" w:unhideWhenUsed="1"/>
+    <w:lsdException w:name="Smart Link" w:semiHidden="1" w:unhideWhenUsed="1"/>
   </w:latentStyles>
-  <w:style w:type="paragraph" w:styleId="Normal" w:default="1">
-    <w:uiPriority w:val="0"/>
+  <w:style w:type="paragraph" w:default="1" w:styleId="Normal">
     <w:name w:val="Normal"/>
     <w:qFormat/>
     <w:rsid w:val="16798856"/>
+    <w:pPr>
+      <w:spacing w:after="240"/>
+      <w:jc w:val="both"/>
+    </w:pPr>
     <w:rPr>
       <w:rFonts w:ascii="Amasis MT Pro Light"/>
-      <w:b w:val="0"/>
-      <w:bCs w:val="0"/>
-      <w:i w:val="0"/>
-      <w:iCs w:val="0"/>
-      <w:color w:val="auto"/>
       <w:sz w:val="20"/>
       <w:szCs w:val="20"/>
-      <w:u w:val="none"/>
-    </w:rPr>
-    <w:pPr>
-      <w:spacing w:before="0" w:after="240"/>
-      <w:jc w:val="both"/>
-    </w:pPr>
-  </w:style>
-  <w:style w:type="character" w:styleId="DefaultParagraphFont" w:default="1">
+    </w:rPr>
+  </w:style>
+  <w:style w:type="paragraph" w:styleId="Heading1">
+    <w:name w:val="heading 1"/>
+    <w:basedOn w:val="Normal"/>
+    <w:next w:val="Normal"/>
+    <w:link w:val="Heading1Char"/>
+    <w:uiPriority w:val="9"/>
+    <w:qFormat/>
+    <w:rsid w:val="16798856"/>
+    <w:pPr>
+      <w:keepNext/>
+      <w:keepLines/>
+      <w:spacing w:after="160"/>
+      <w:jc w:val="left"/>
+      <w:outlineLvl w:val="0"/>
+    </w:pPr>
+    <w:rPr>
+      <w:rFonts w:ascii="Aharoni"/>
+      <w:b/>
+      <w:bCs/>
+      <w:color w:val="217BBB"/>
+      <w:sz w:val="54"/>
+      <w:szCs w:val="54"/>
+    </w:rPr>
+  </w:style>
+  <w:style w:type="paragraph" w:styleId="Heading2">
+    <w:name w:val="heading 2"/>
+    <w:basedOn w:val="Normal"/>
+    <w:next w:val="Normal"/>
+    <w:link w:val="Heading2Char"/>
+    <w:uiPriority w:val="9"/>
+    <w:unhideWhenUsed/>
+    <w:qFormat/>
+    <w:rsid w:val="16798856"/>
+    <w:pPr>
+      <w:keepNext/>
+      <w:keepLines/>
+      <w:spacing w:after="160"/>
+      <w:jc w:val="left"/>
+      <w:outlineLvl w:val="1"/>
+    </w:pPr>
+    <w:rPr>
+      <w:rFonts w:ascii="Aharoni"/>
+      <w:b/>
+      <w:bCs/>
+      <w:color w:val="217BBB"/>
+      <w:sz w:val="36"/>
+      <w:szCs w:val="36"/>
+    </w:rPr>
+  </w:style>
+  <w:style w:type="paragraph" w:styleId="Heading3">
+    <w:name w:val="heading 3"/>
+    <w:basedOn w:val="Normal"/>
+    <w:next w:val="Normal"/>
+    <w:link w:val="Heading3Char"/>
+    <w:uiPriority w:val="9"/>
+    <w:unhideWhenUsed/>
+    <w:qFormat/>
+    <w:rsid w:val="16798856"/>
+    <w:pPr>
+      <w:keepNext/>
+      <w:keepLines/>
+      <w:spacing w:after="160"/>
+      <w:jc w:val="left"/>
+      <w:outlineLvl w:val="2"/>
+    </w:pPr>
+    <w:rPr>
+      <w:rFonts w:ascii="Aharoni"/>
+      <w:b/>
+      <w:bCs/>
+      <w:color w:val="217BBB"/>
+      <w:sz w:val="33"/>
+      <w:szCs w:val="33"/>
+    </w:rPr>
+  </w:style>
+  <w:style w:type="paragraph" w:styleId="Heading4">
+    <w:name w:val="heading 4"/>
+    <w:basedOn w:val="Normal"/>
+    <w:next w:val="Normal"/>
+    <w:link w:val="Heading4Char"/>
+    <w:uiPriority w:val="9"/>
+    <w:unhideWhenUsed/>
+    <w:qFormat/>
+    <w:rsid w:val="16798856"/>
+    <w:pPr>
+      <w:keepNext/>
+      <w:keepLines/>
+      <w:spacing w:after="160"/>
+      <w:jc w:val="left"/>
+      <w:outlineLvl w:val="3"/>
+    </w:pPr>
+    <w:rPr>
+      <w:rFonts w:ascii="Aharoni"/>
+      <w:b/>
+      <w:bCs/>
+      <w:color w:val="217BBB"/>
+      <w:sz w:val="32"/>
+      <w:szCs w:val="32"/>
+    </w:rPr>
+  </w:style>
+  <w:style w:type="paragraph" w:styleId="Heading5">
+    <w:name w:val="heading 5"/>
+    <w:basedOn w:val="Normal"/>
+    <w:next w:val="Normal"/>
+    <w:link w:val="Heading5Char"/>
+    <w:uiPriority w:val="9"/>
+    <w:unhideWhenUsed/>
+    <w:qFormat/>
+    <w:rsid w:val="16798856"/>
+    <w:pPr>
+      <w:keepNext/>
+      <w:keepLines/>
+      <w:spacing w:after="160"/>
+      <w:jc w:val="left"/>
+      <w:outlineLvl w:val="4"/>
+    </w:pPr>
+    <w:rPr>
+      <w:rFonts w:ascii="Aharoni"/>
+      <w:b/>
+      <w:bCs/>
+      <w:color w:val="217BBB"/>
+      <w:sz w:val="30"/>
+      <w:szCs w:val="30"/>
+    </w:rPr>
+  </w:style>
+  <w:style w:type="paragraph" w:styleId="Heading6">
+    <w:name w:val="heading 6"/>
+    <w:basedOn w:val="Normal"/>
+    <w:next w:val="Normal"/>
+    <w:link w:val="Heading6Char"/>
+    <w:uiPriority w:val="9"/>
+    <w:unhideWhenUsed/>
+    <w:qFormat/>
+    <w:rsid w:val="16798856"/>
+    <w:pPr>
+      <w:keepNext/>
+      <w:keepLines/>
+      <w:spacing w:after="160"/>
+      <w:jc w:val="left"/>
+      <w:outlineLvl w:val="5"/>
+    </w:pPr>
+    <w:rPr>
+      <w:rFonts w:ascii="Aharoni"/>
+      <w:b/>
+      <w:bCs/>
+      <w:color w:val="217BBB"/>
+      <w:sz w:val="29"/>
+      <w:szCs w:val="29"/>
+    </w:rPr>
+  </w:style>
+  <w:style w:type="paragraph" w:styleId="Heading7">
+    <w:name w:val="heading 7"/>
+    <w:basedOn w:val="Normal"/>
+    <w:next w:val="Normal"/>
+    <w:link w:val="Heading7Char"/>
+    <w:uiPriority w:val="9"/>
+    <w:unhideWhenUsed/>
+    <w:qFormat/>
+    <w:rsid w:val="16798856"/>
+    <w:pPr>
+      <w:keepNext/>
+      <w:keepLines/>
+      <w:spacing w:after="160"/>
+      <w:jc w:val="left"/>
+      <w:outlineLvl w:val="6"/>
+    </w:pPr>
+    <w:rPr>
+      <w:rFonts w:ascii="Aharoni"/>
+      <w:b/>
+      <w:bCs/>
+      <w:color w:val="217BBB"/>
+      <w:sz w:val="27"/>
+      <w:szCs w:val="27"/>
+    </w:rPr>
+  </w:style>
+  <w:style w:type="paragraph" w:styleId="Heading8">
+    <w:name w:val="heading 8"/>
+    <w:basedOn w:val="Normal"/>
+    <w:next w:val="Normal"/>
+    <w:link w:val="Heading8Char"/>
+    <w:uiPriority w:val="9"/>
+    <w:unhideWhenUsed/>
+    <w:qFormat/>
+    <w:rsid w:val="16798856"/>
+    <w:pPr>
+      <w:keepNext/>
+      <w:keepLines/>
+      <w:spacing w:after="160"/>
+      <w:jc w:val="left"/>
+      <w:outlineLvl w:val="7"/>
+    </w:pPr>
+    <w:rPr>
+      <w:rFonts w:ascii="Aharoni"/>
+      <w:b/>
+      <w:bCs/>
+      <w:color w:val="217BBB"/>
+      <w:sz w:val="26"/>
+      <w:szCs w:val="26"/>
+    </w:rPr>
+  </w:style>
+  <w:style w:type="paragraph" w:styleId="Heading9">
+    <w:name w:val="heading 9"/>
+    <w:basedOn w:val="Normal"/>
+    <w:next w:val="Normal"/>
+    <w:link w:val="Heading9Char"/>
+    <w:uiPriority w:val="9"/>
+    <w:unhideWhenUsed/>
+    <w:qFormat/>
+    <w:rsid w:val="16798856"/>
+    <w:pPr>
+      <w:keepNext/>
+      <w:keepLines/>
+      <w:spacing w:after="160"/>
+      <w:jc w:val="left"/>
+      <w:outlineLvl w:val="8"/>
+    </w:pPr>
+    <w:rPr>
+      <w:rFonts w:ascii="Aharoni"/>
+      <w:b/>
+      <w:bCs/>
+      <w:color w:val="217BBB"/>
+      <w:sz w:val="24"/>
+      <w:szCs w:val="24"/>
+    </w:rPr>
+  </w:style>
+  <w:style w:type="character" w:default="1" w:styleId="DefaultParagraphFont">
     <w:name w:val="Default Paragraph Font"/>
     <w:uiPriority w:val="1"/>
     <w:semiHidden/>
     <w:unhideWhenUsed/>
   </w:style>
-  <w:style w:type="table" w:styleId="TableNormal" w:default="1">
+  <w:style w:type="table" w:default="1" w:styleId="TableNormal">
     <w:name w:val="Normal Table"/>
     <w:uiPriority w:val="99"/>
     <w:semiHidden/>
@@ -1395,349 +1770,124 @@
       </w:tblCellMar>
     </w:tblPr>
   </w:style>
-  <w:style w:type="numbering" w:styleId="NoList" w:default="1">
+  <w:style w:type="numbering" w:default="1" w:styleId="NoList">
     <w:name w:val="No List"/>
     <w:uiPriority w:val="99"/>
     <w:semiHidden/>
     <w:unhideWhenUsed/>
   </w:style>
-  <w:style w:type="paragraph" w:styleId="Heading1">
-    <w:uiPriority w:val="9"/>
-    <w:name w:val="heading 1"/>
-    <w:basedOn w:val="Normal"/>
-    <w:next w:val="Normal"/>
-    <w:link w:val="Heading1Char"/>
-    <w:qFormat/>
-    <w:rsid w:val="16798856"/>
-    <w:rPr>
-      <w:rFonts w:ascii="Aharoni" w:hAnsi="" w:eastAsia="" w:cs=""/>
-      <w:b w:val="1"/>
-      <w:bCs w:val="1"/>
-      <w:color w:val="217BBB"/>
-      <w:sz w:val="54"/>
-      <w:szCs w:val="54"/>
-    </w:rPr>
-    <w:pPr>
-      <w:keepNext w:val="1"/>
-      <w:keepLines w:val="1"/>
-      <w:spacing w:after="160"/>
-      <w:jc w:val="left"/>
-      <w:outlineLvl w:val="0"/>
-    </w:pPr>
-  </w:style>
-  <w:style w:type="paragraph" w:styleId="Heading2">
-    <w:uiPriority w:val="9"/>
-    <w:name w:val="heading 2"/>
-    <w:basedOn w:val="Normal"/>
-    <w:next w:val="Normal"/>
-    <w:unhideWhenUsed/>
-    <w:link w:val="Heading2Char"/>
-    <w:qFormat/>
-    <w:rsid w:val="16798856"/>
-    <w:rPr>
-      <w:rFonts w:ascii="Aharoni" w:hAnsi="" w:eastAsia="" w:cs=""/>
-      <w:b w:val="1"/>
-      <w:bCs w:val="1"/>
-      <w:color w:val="217BBB"/>
-      <w:sz w:val="36"/>
-      <w:szCs w:val="36"/>
-    </w:rPr>
-    <w:pPr>
-      <w:keepNext w:val="1"/>
-      <w:keepLines w:val="1"/>
-      <w:spacing w:after="160"/>
-      <w:jc w:val="left"/>
-      <w:outlineLvl w:val="1"/>
-    </w:pPr>
-  </w:style>
-  <w:style w:type="paragraph" w:styleId="Heading3">
-    <w:uiPriority w:val="9"/>
-    <w:name w:val="heading 3"/>
-    <w:basedOn w:val="Normal"/>
-    <w:next w:val="Normal"/>
-    <w:unhideWhenUsed/>
-    <w:link w:val="Heading3Char"/>
-    <w:qFormat/>
-    <w:rsid w:val="16798856"/>
-    <w:rPr>
-      <w:rFonts w:ascii="Aharoni" w:hAnsi="" w:eastAsia="" w:cs=""/>
-      <w:b w:val="1"/>
-      <w:bCs w:val="1"/>
-      <w:color w:val="217BBB"/>
-      <w:sz w:val="33"/>
-      <w:szCs w:val="33"/>
-    </w:rPr>
-    <w:pPr>
-      <w:keepNext w:val="1"/>
-      <w:keepLines w:val="1"/>
-      <w:spacing w:after="160"/>
-      <w:jc w:val="left"/>
-      <w:outlineLvl w:val="2"/>
-    </w:pPr>
-  </w:style>
-  <w:style w:type="paragraph" w:styleId="Heading4">
-    <w:uiPriority w:val="9"/>
-    <w:name w:val="heading 4"/>
-    <w:basedOn w:val="Normal"/>
-    <w:next w:val="Normal"/>
-    <w:unhideWhenUsed/>
-    <w:link w:val="Heading4Char"/>
-    <w:qFormat/>
-    <w:rsid w:val="16798856"/>
-    <w:rPr>
-      <w:rFonts w:ascii="Aharoni" w:hAnsi="" w:eastAsia="" w:cs=""/>
-      <w:b w:val="1"/>
-      <w:bCs w:val="1"/>
-      <w:color w:val="217BBB"/>
-      <w:sz w:val="32"/>
-      <w:szCs w:val="32"/>
-    </w:rPr>
-    <w:pPr>
-      <w:keepNext w:val="1"/>
-      <w:keepLines w:val="1"/>
-      <w:spacing w:after="160"/>
-      <w:jc w:val="left"/>
-      <w:outlineLvl w:val="3"/>
-    </w:pPr>
-  </w:style>
-  <w:style w:type="paragraph" w:styleId="Heading5">
-    <w:uiPriority w:val="9"/>
-    <w:name w:val="heading 5"/>
-    <w:basedOn w:val="Normal"/>
-    <w:next w:val="Normal"/>
-    <w:unhideWhenUsed/>
-    <w:link w:val="Heading5Char"/>
-    <w:qFormat/>
-    <w:rsid w:val="16798856"/>
-    <w:rPr>
-      <w:rFonts w:ascii="Aharoni" w:hAnsi="" w:eastAsia="" w:cs=""/>
-      <w:b w:val="1"/>
-      <w:bCs w:val="1"/>
-      <w:color w:val="217BBB"/>
-      <w:sz w:val="30"/>
-      <w:szCs w:val="30"/>
-    </w:rPr>
-    <w:pPr>
-      <w:keepNext w:val="1"/>
-      <w:keepLines w:val="1"/>
-      <w:spacing w:after="160"/>
-      <w:jc w:val="left"/>
-      <w:outlineLvl w:val="4"/>
-    </w:pPr>
-  </w:style>
-  <w:style w:type="paragraph" w:styleId="Heading6">
-    <w:uiPriority w:val="9"/>
-    <w:name w:val="heading 6"/>
-    <w:basedOn w:val="Normal"/>
-    <w:next w:val="Normal"/>
-    <w:unhideWhenUsed/>
-    <w:link w:val="Heading6Char"/>
-    <w:qFormat/>
-    <w:rsid w:val="16798856"/>
-    <w:rPr>
-      <w:rFonts w:ascii="Aharoni" w:hAnsi="" w:eastAsia="" w:cs=""/>
-      <w:b w:val="1"/>
-      <w:bCs w:val="1"/>
-      <w:color w:val="217BBB"/>
-      <w:sz w:val="29"/>
-      <w:szCs w:val="29"/>
-    </w:rPr>
-    <w:pPr>
-      <w:keepNext w:val="1"/>
-      <w:keepLines w:val="1"/>
-      <w:spacing w:after="160"/>
-      <w:jc w:val="left"/>
-      <w:outlineLvl w:val="5"/>
-    </w:pPr>
-  </w:style>
-  <w:style w:type="paragraph" w:styleId="Heading7">
-    <w:uiPriority w:val="9"/>
-    <w:name w:val="heading 7"/>
-    <w:basedOn w:val="Normal"/>
-    <w:next w:val="Normal"/>
-    <w:unhideWhenUsed/>
-    <w:link w:val="Heading7Char"/>
-    <w:qFormat/>
-    <w:rsid w:val="16798856"/>
-    <w:rPr>
-      <w:rFonts w:ascii="Aharoni" w:hAnsi="" w:eastAsia="" w:cs=""/>
-      <w:b w:val="1"/>
-      <w:bCs w:val="1"/>
-      <w:color w:val="217BBB"/>
-      <w:sz w:val="27"/>
-      <w:szCs w:val="27"/>
-    </w:rPr>
-    <w:pPr>
-      <w:keepNext w:val="1"/>
-      <w:keepLines w:val="1"/>
-      <w:spacing w:after="160"/>
-      <w:jc w:val="left"/>
-      <w:outlineLvl w:val="6"/>
-    </w:pPr>
-  </w:style>
-  <w:style w:type="paragraph" w:styleId="Heading8">
-    <w:uiPriority w:val="9"/>
-    <w:name w:val="heading 8"/>
-    <w:basedOn w:val="Normal"/>
-    <w:next w:val="Normal"/>
-    <w:unhideWhenUsed/>
-    <w:link w:val="Heading8Char"/>
-    <w:qFormat/>
-    <w:rsid w:val="16798856"/>
-    <w:rPr>
-      <w:rFonts w:ascii="Aharoni" w:hAnsi="" w:eastAsia="" w:cs=""/>
-      <w:b w:val="1"/>
-      <w:bCs w:val="1"/>
-      <w:color w:val="217BBB"/>
-      <w:sz w:val="26"/>
-      <w:szCs w:val="26"/>
-    </w:rPr>
-    <w:pPr>
-      <w:keepNext w:val="1"/>
-      <w:keepLines w:val="1"/>
-      <w:spacing w:after="160"/>
-      <w:jc w:val="left"/>
-      <w:outlineLvl w:val="7"/>
-    </w:pPr>
-  </w:style>
-  <w:style w:type="paragraph" w:styleId="Heading9">
-    <w:uiPriority w:val="9"/>
-    <w:name w:val="heading 9"/>
-    <w:basedOn w:val="Normal"/>
-    <w:next w:val="Normal"/>
-    <w:unhideWhenUsed/>
-    <w:link w:val="Heading9Char"/>
-    <w:qFormat/>
-    <w:rsid w:val="16798856"/>
-    <w:rPr>
-      <w:rFonts w:ascii="Aharoni" w:hAnsi="" w:eastAsia="" w:cs=""/>
-      <w:b w:val="1"/>
-      <w:bCs w:val="1"/>
-      <w:color w:val="217BBB"/>
-      <w:sz w:val="24"/>
-      <w:szCs w:val="24"/>
-    </w:rPr>
-    <w:pPr>
-      <w:keepNext w:val="1"/>
-      <w:keepLines w:val="1"/>
-      <w:spacing w:after="160"/>
-      <w:jc w:val="left"/>
-      <w:outlineLvl w:val="8"/>
-    </w:pPr>
-  </w:style>
   <w:style w:type="paragraph" w:styleId="Title">
-    <w:uiPriority w:val="10"/>
     <w:name w:val="Title"/>
     <w:basedOn w:val="Normal"/>
     <w:next w:val="Normal"/>
     <w:link w:val="TitleChar"/>
+    <w:uiPriority w:val="10"/>
     <w:qFormat/>
     <w:rsid w:val="16798856"/>
-    <w:rPr>
-      <w:rFonts w:ascii="Aharoni" w:hAnsi="" w:eastAsia="" w:cs=""/>
-      <w:b w:val="1"/>
-      <w:bCs w:val="1"/>
+    <w:pPr>
+      <w:spacing w:after="0"/>
+      <w:jc w:val="left"/>
+    </w:pPr>
+    <w:rPr>
+      <w:rFonts w:ascii="Aharoni"/>
+      <w:b/>
+      <w:bCs/>
       <w:color w:val="217BBB"/>
       <w:sz w:val="176"/>
       <w:szCs w:val="176"/>
     </w:rPr>
-    <w:pPr>
-      <w:spacing w:after="0"/>
-      <w:jc w:val="left"/>
-    </w:pPr>
   </w:style>
   <w:style w:type="paragraph" w:styleId="Subtitle">
-    <w:uiPriority w:val="11"/>
     <w:name w:val="Subtitle"/>
     <w:basedOn w:val="Normal"/>
     <w:next w:val="Normal"/>
     <w:link w:val="SubtitleChar"/>
+    <w:uiPriority w:val="11"/>
     <w:qFormat/>
     <w:rsid w:val="16798856"/>
-    <w:rPr>
-      <w:rFonts w:ascii="Sitka Text" w:hAnsi="" w:eastAsia="" w:cs=""/>
+    <w:pPr>
+      <w:spacing w:after="0"/>
+      <w:jc w:val="left"/>
+    </w:pPr>
+    <w:rPr>
+      <w:rFonts w:ascii="Sitka Text"/>
       <w:color w:val="212121"/>
       <w:sz w:val="36"/>
       <w:szCs w:val="36"/>
     </w:rPr>
-    <w:pPr>
-      <w:spacing w:after="0"/>
-      <w:jc w:val="left"/>
-    </w:pPr>
   </w:style>
   <w:style w:type="paragraph" w:styleId="Quote">
-    <w:uiPriority w:val="29"/>
     <w:name w:val="Quote"/>
     <w:basedOn w:val="Normal"/>
     <w:next w:val="Normal"/>
     <w:link w:val="QuoteChar"/>
+    <w:uiPriority w:val="29"/>
     <w:qFormat/>
     <w:rsid w:val="16798856"/>
-    <w:rPr>
-      <w:rFonts w:ascii="Sitka Text"/>
-      <w:i w:val="1"/>
-      <w:iCs w:val="1"/>
-      <w:color w:val="404040" w:themeColor="text1" w:themeTint="BF" w:themeShade="FF"/>
-      <w:sz w:val="24"/>
-      <w:szCs w:val="24"/>
-    </w:rPr>
     <w:pPr>
       <w:spacing w:before="200" w:after="160"/>
       <w:ind w:left="864" w:right="864"/>
       <w:jc w:val="center"/>
     </w:pPr>
+    <w:rPr>
+      <w:rFonts w:ascii="Sitka Text"/>
+      <w:i/>
+      <w:iCs/>
+      <w:color w:val="404040" w:themeColor="text1" w:themeTint="BF"/>
+      <w:sz w:val="24"/>
+      <w:szCs w:val="24"/>
+    </w:rPr>
   </w:style>
   <w:style w:type="paragraph" w:styleId="IntenseQuote">
-    <w:uiPriority w:val="30"/>
     <w:name w:val="Intense Quote"/>
     <w:basedOn w:val="Normal"/>
     <w:next w:val="Normal"/>
     <w:link w:val="IntenseQuoteChar"/>
+    <w:uiPriority w:val="30"/>
     <w:qFormat/>
     <w:rsid w:val="16798856"/>
-    <w:rPr>
-      <w:rFonts w:ascii="Sitka Text"/>
-      <w:i w:val="1"/>
-      <w:iCs w:val="1"/>
-      <w:color w:val="4472C4" w:themeColor="accent1" w:themeTint="FF" w:themeShade="FF"/>
-      <w:sz w:val="24"/>
-      <w:szCs w:val="24"/>
-    </w:rPr>
     <w:pPr>
       <w:spacing w:before="360" w:after="360"/>
       <w:ind w:left="864" w:right="864"/>
       <w:jc w:val="center"/>
     </w:pPr>
+    <w:rPr>
+      <w:rFonts w:ascii="Sitka Text"/>
+      <w:i/>
+      <w:iCs/>
+      <w:color w:val="4472C4" w:themeColor="accent1"/>
+      <w:sz w:val="24"/>
+      <w:szCs w:val="24"/>
+    </w:rPr>
   </w:style>
   <w:style w:type="paragraph" w:styleId="ListParagraph">
-    <w:uiPriority w:val="34"/>
     <w:name w:val="List Paragraph"/>
     <w:basedOn w:val="Normal"/>
+    <w:uiPriority w:val="34"/>
     <w:qFormat/>
     <w:rsid w:val="16798856"/>
+    <w:pPr>
+      <w:spacing w:after="160"/>
+      <w:contextualSpacing/>
+      <w:jc w:val="left"/>
+    </w:pPr>
     <w:rPr>
       <w:rFonts w:ascii="Sitka Text"/>
       <w:color w:val="212121"/>
       <w:sz w:val="24"/>
       <w:szCs w:val="24"/>
     </w:rPr>
-    <w:pPr>
-      <w:spacing w:after="160"/>
-      <w:ind w:left="0" w:hanging="0"/>
-      <w:contextualSpacing/>
-      <w:jc w:val="left"/>
-    </w:pPr>
-  </w:style>
-  <w:style w:type="character" w:styleId="Heading1Char" w:customStyle="true">
-    <w:uiPriority w:val="9"/>
+  </w:style>
+  <w:style w:type="character" w:customStyle="1" w:styleId="Heading1Char">
     <w:name w:val="Heading 1 Char"/>
     <w:basedOn w:val="DefaultParagraphFont"/>
     <w:link w:val="Heading1"/>
-    <w:rsid w:val="16798856"/>
-    <w:rPr>
-      <w:rFonts w:ascii="Aharoni" w:hAnsi="" w:eastAsia="" w:cs=""/>
-      <w:b w:val="1"/>
-      <w:bCs w:val="1"/>
+    <w:uiPriority w:val="9"/>
+    <w:rsid w:val="16798856"/>
+    <w:rPr>
+      <w:rFonts w:ascii="Aharoni"/>
+      <w:b/>
+      <w:bCs/>
       <w:i w:val="0"/>
       <w:iCs w:val="0"/>
       <w:color w:val="217BBB"/>
@@ -1746,16 +1896,16 @@
       <w:u w:val="none"/>
     </w:rPr>
   </w:style>
-  <w:style w:type="character" w:styleId="Heading2Char" w:customStyle="true">
-    <w:uiPriority w:val="9"/>
+  <w:style w:type="character" w:customStyle="1" w:styleId="Heading2Char">
     <w:name w:val="Heading 2 Char"/>
     <w:basedOn w:val="DefaultParagraphFont"/>
     <w:link w:val="Heading2"/>
-    <w:rsid w:val="16798856"/>
-    <w:rPr>
-      <w:rFonts w:ascii="Aharoni" w:hAnsi="" w:eastAsia="" w:cs=""/>
-      <w:b w:val="1"/>
-      <w:bCs w:val="1"/>
+    <w:uiPriority w:val="9"/>
+    <w:rsid w:val="16798856"/>
+    <w:rPr>
+      <w:rFonts w:ascii="Aharoni"/>
+      <w:b/>
+      <w:bCs/>
       <w:i w:val="0"/>
       <w:iCs w:val="0"/>
       <w:color w:val="217BBB"/>
@@ -1764,16 +1914,16 @@
       <w:u w:val="none"/>
     </w:rPr>
   </w:style>
-  <w:style w:type="character" w:styleId="Heading3Char" w:customStyle="true">
-    <w:uiPriority w:val="9"/>
+  <w:style w:type="character" w:customStyle="1" w:styleId="Heading3Char">
     <w:name w:val="Heading 3 Char"/>
     <w:basedOn w:val="DefaultParagraphFont"/>
     <w:link w:val="Heading3"/>
-    <w:rsid w:val="16798856"/>
-    <w:rPr>
-      <w:rFonts w:ascii="Aharoni" w:hAnsi="" w:eastAsia="" w:cs=""/>
-      <w:b w:val="1"/>
-      <w:bCs w:val="1"/>
+    <w:uiPriority w:val="9"/>
+    <w:rsid w:val="16798856"/>
+    <w:rPr>
+      <w:rFonts w:ascii="Aharoni"/>
+      <w:b/>
+      <w:bCs/>
       <w:i w:val="0"/>
       <w:iCs w:val="0"/>
       <w:color w:val="217BBB"/>
@@ -1782,16 +1932,16 @@
       <w:u w:val="none"/>
     </w:rPr>
   </w:style>
-  <w:style w:type="character" w:styleId="Heading4Char" w:customStyle="true">
-    <w:uiPriority w:val="9"/>
+  <w:style w:type="character" w:customStyle="1" w:styleId="Heading4Char">
     <w:name w:val="Heading 4 Char"/>
     <w:basedOn w:val="DefaultParagraphFont"/>
     <w:link w:val="Heading4"/>
-    <w:rsid w:val="16798856"/>
-    <w:rPr>
-      <w:rFonts w:ascii="Aharoni" w:hAnsi="" w:eastAsia="" w:cs=""/>
-      <w:b w:val="1"/>
-      <w:bCs w:val="1"/>
+    <w:uiPriority w:val="9"/>
+    <w:rsid w:val="16798856"/>
+    <w:rPr>
+      <w:rFonts w:ascii="Aharoni"/>
+      <w:b/>
+      <w:bCs/>
       <w:i w:val="0"/>
       <w:iCs w:val="0"/>
       <w:color w:val="217BBB"/>
@@ -1800,16 +1950,16 @@
       <w:u w:val="none"/>
     </w:rPr>
   </w:style>
-  <w:style w:type="character" w:styleId="Heading5Char" w:customStyle="true">
-    <w:uiPriority w:val="9"/>
+  <w:style w:type="character" w:customStyle="1" w:styleId="Heading5Char">
     <w:name w:val="Heading 5 Char"/>
     <w:basedOn w:val="DefaultParagraphFont"/>
     <w:link w:val="Heading5"/>
-    <w:rsid w:val="16798856"/>
-    <w:rPr>
-      <w:rFonts w:ascii="Aharoni" w:hAnsi="" w:eastAsia="" w:cs=""/>
-      <w:b w:val="1"/>
-      <w:bCs w:val="1"/>
+    <w:uiPriority w:val="9"/>
+    <w:rsid w:val="16798856"/>
+    <w:rPr>
+      <w:rFonts w:ascii="Aharoni"/>
+      <w:b/>
+      <w:bCs/>
       <w:i w:val="0"/>
       <w:iCs w:val="0"/>
       <w:color w:val="217BBB"/>
@@ -1818,16 +1968,16 @@
       <w:u w:val="none"/>
     </w:rPr>
   </w:style>
-  <w:style w:type="character" w:styleId="Heading6Char" w:customStyle="true">
-    <w:uiPriority w:val="9"/>
+  <w:style w:type="character" w:customStyle="1" w:styleId="Heading6Char">
     <w:name w:val="Heading 6 Char"/>
     <w:basedOn w:val="DefaultParagraphFont"/>
     <w:link w:val="Heading6"/>
-    <w:rsid w:val="16798856"/>
-    <w:rPr>
-      <w:rFonts w:ascii="Aharoni" w:hAnsi="" w:eastAsia="" w:cs=""/>
-      <w:b w:val="1"/>
-      <w:bCs w:val="1"/>
+    <w:uiPriority w:val="9"/>
+    <w:rsid w:val="16798856"/>
+    <w:rPr>
+      <w:rFonts w:ascii="Aharoni"/>
+      <w:b/>
+      <w:bCs/>
       <w:i w:val="0"/>
       <w:iCs w:val="0"/>
       <w:color w:val="217BBB"/>
@@ -1836,16 +1986,16 @@
       <w:u w:val="none"/>
     </w:rPr>
   </w:style>
-  <w:style w:type="character" w:styleId="Heading7Char" w:customStyle="true">
-    <w:uiPriority w:val="9"/>
+  <w:style w:type="character" w:customStyle="1" w:styleId="Heading7Char">
     <w:name w:val="Heading 7 Char"/>
     <w:basedOn w:val="DefaultParagraphFont"/>
     <w:link w:val="Heading7"/>
-    <w:rsid w:val="16798856"/>
-    <w:rPr>
-      <w:rFonts w:ascii="Aharoni" w:hAnsi="" w:eastAsia="" w:cs=""/>
-      <w:b w:val="1"/>
-      <w:bCs w:val="1"/>
+    <w:uiPriority w:val="9"/>
+    <w:rsid w:val="16798856"/>
+    <w:rPr>
+      <w:rFonts w:ascii="Aharoni"/>
+      <w:b/>
+      <w:bCs/>
       <w:i w:val="0"/>
       <w:iCs w:val="0"/>
       <w:color w:val="217BBB"/>
@@ -1854,16 +2004,16 @@
       <w:u w:val="none"/>
     </w:rPr>
   </w:style>
-  <w:style w:type="character" w:styleId="Heading8Char" w:customStyle="true">
-    <w:uiPriority w:val="9"/>
+  <w:style w:type="character" w:customStyle="1" w:styleId="Heading8Char">
     <w:name w:val="Heading 8 Char"/>
     <w:basedOn w:val="DefaultParagraphFont"/>
     <w:link w:val="Heading8"/>
-    <w:rsid w:val="16798856"/>
-    <w:rPr>
-      <w:rFonts w:ascii="Aharoni" w:hAnsi="" w:eastAsia="" w:cs=""/>
-      <w:b w:val="1"/>
-      <w:bCs w:val="1"/>
+    <w:uiPriority w:val="9"/>
+    <w:rsid w:val="16798856"/>
+    <w:rPr>
+      <w:rFonts w:ascii="Aharoni"/>
+      <w:b/>
+      <w:bCs/>
       <w:i w:val="0"/>
       <w:iCs w:val="0"/>
       <w:color w:val="217BBB"/>
@@ -1872,16 +2022,16 @@
       <w:u w:val="none"/>
     </w:rPr>
   </w:style>
-  <w:style w:type="character" w:styleId="Heading9Char" w:customStyle="true">
-    <w:uiPriority w:val="9"/>
+  <w:style w:type="character" w:customStyle="1" w:styleId="Heading9Char">
     <w:name w:val="Heading 9 Char"/>
     <w:basedOn w:val="DefaultParagraphFont"/>
     <w:link w:val="Heading9"/>
-    <w:rsid w:val="16798856"/>
-    <w:rPr>
-      <w:rFonts w:ascii="Aharoni" w:hAnsi="" w:eastAsia="" w:cs=""/>
-      <w:b w:val="1"/>
-      <w:bCs w:val="1"/>
+    <w:uiPriority w:val="9"/>
+    <w:rsid w:val="16798856"/>
+    <w:rPr>
+      <w:rFonts w:ascii="Aharoni"/>
+      <w:b/>
+      <w:bCs/>
       <w:i w:val="0"/>
       <w:iCs w:val="0"/>
       <w:color w:val="217BBB"/>
@@ -1890,16 +2040,16 @@
       <w:u w:val="none"/>
     </w:rPr>
   </w:style>
-  <w:style w:type="character" w:styleId="TitleChar" w:customStyle="true">
-    <w:uiPriority w:val="10"/>
+  <w:style w:type="character" w:customStyle="1" w:styleId="TitleChar">
     <w:name w:val="Title Char"/>
     <w:basedOn w:val="DefaultParagraphFont"/>
     <w:link w:val="Title"/>
-    <w:rsid w:val="16798856"/>
-    <w:rPr>
-      <w:rFonts w:ascii="Aharoni" w:hAnsi="" w:eastAsia="" w:cs=""/>
-      <w:b w:val="1"/>
-      <w:bCs w:val="1"/>
+    <w:uiPriority w:val="10"/>
+    <w:rsid w:val="16798856"/>
+    <w:rPr>
+      <w:rFonts w:ascii="Aharoni"/>
+      <w:b/>
+      <w:bCs/>
       <w:i w:val="0"/>
       <w:iCs w:val="0"/>
       <w:color w:val="217BBB"/>
@@ -1908,14 +2058,14 @@
       <w:u w:val="none"/>
     </w:rPr>
   </w:style>
-  <w:style w:type="character" w:styleId="SubtitleChar" w:customStyle="true">
-    <w:uiPriority w:val="11"/>
+  <w:style w:type="character" w:customStyle="1" w:styleId="SubtitleChar">
     <w:name w:val="Subtitle Char"/>
     <w:basedOn w:val="DefaultParagraphFont"/>
     <w:link w:val="Subtitle"/>
-    <w:rsid w:val="16798856"/>
-    <w:rPr>
-      <w:rFonts w:ascii="Sitka Text" w:hAnsi="" w:eastAsia="" w:cs=""/>
+    <w:uiPriority w:val="11"/>
+    <w:rsid w:val="16798856"/>
+    <w:rPr>
+      <w:rFonts w:ascii="Sitka Text"/>
       <w:b w:val="0"/>
       <w:bCs w:val="0"/>
       <w:i w:val="0"/>
@@ -1926,237 +2076,237 @@
       <w:u w:val="none"/>
     </w:rPr>
   </w:style>
-  <w:style w:type="character" w:styleId="QuoteChar" w:customStyle="true">
-    <w:uiPriority w:val="29"/>
+  <w:style w:type="character" w:customStyle="1" w:styleId="QuoteChar">
     <w:name w:val="Quote Char"/>
     <w:basedOn w:val="DefaultParagraphFont"/>
     <w:link w:val="Quote"/>
+    <w:uiPriority w:val="29"/>
     <w:rsid w:val="16798856"/>
     <w:rPr>
       <w:rFonts w:ascii="Sitka Text"/>
       <w:b w:val="0"/>
       <w:bCs w:val="0"/>
-      <w:i w:val="1"/>
-      <w:iCs w:val="1"/>
-      <w:color w:val="404040" w:themeColor="text1" w:themeTint="BF" w:themeShade="FF"/>
+      <w:i/>
+      <w:iCs/>
+      <w:color w:val="404040" w:themeColor="text1" w:themeTint="BF"/>
       <w:sz w:val="24"/>
       <w:szCs w:val="24"/>
       <w:u w:val="none"/>
     </w:rPr>
   </w:style>
-  <w:style w:type="character" w:styleId="IntenseQuoteChar" w:customStyle="true">
-    <w:uiPriority w:val="30"/>
+  <w:style w:type="character" w:customStyle="1" w:styleId="IntenseQuoteChar">
     <w:name w:val="Intense Quote Char"/>
     <w:basedOn w:val="DefaultParagraphFont"/>
     <w:link w:val="IntenseQuote"/>
+    <w:uiPriority w:val="30"/>
     <w:rsid w:val="16798856"/>
     <w:rPr>
       <w:rFonts w:ascii="Sitka Text"/>
       <w:b w:val="0"/>
       <w:bCs w:val="0"/>
-      <w:i w:val="1"/>
-      <w:iCs w:val="1"/>
-      <w:color w:val="4472C4" w:themeColor="accent1" w:themeTint="FF" w:themeShade="FF"/>
+      <w:i/>
+      <w:iCs/>
+      <w:color w:val="4472C4" w:themeColor="accent1"/>
       <w:sz w:val="24"/>
       <w:szCs w:val="24"/>
       <w:u w:val="none"/>
     </w:rPr>
   </w:style>
   <w:style w:type="paragraph" w:styleId="TOC1">
-    <w:uiPriority w:val="39"/>
     <w:name w:val="toc 1"/>
     <w:basedOn w:val="Normal"/>
     <w:next w:val="Normal"/>
+    <w:uiPriority w:val="39"/>
     <w:unhideWhenUsed/>
     <w:rsid w:val="16798856"/>
+    <w:pPr>
+      <w:spacing w:after="100"/>
+      <w:jc w:val="left"/>
+    </w:pPr>
     <w:rPr>
       <w:rFonts w:ascii="Sitka Text"/>
       <w:color w:val="212121"/>
       <w:sz w:val="24"/>
       <w:szCs w:val="24"/>
     </w:rPr>
-    <w:pPr>
-      <w:spacing w:after="100"/>
-      <w:jc w:val="left"/>
-    </w:pPr>
   </w:style>
   <w:style w:type="paragraph" w:styleId="TOC2">
-    <w:uiPriority w:val="39"/>
     <w:name w:val="toc 2"/>
     <w:basedOn w:val="Normal"/>
     <w:next w:val="Normal"/>
+    <w:uiPriority w:val="39"/>
     <w:unhideWhenUsed/>
     <w:rsid w:val="16798856"/>
+    <w:pPr>
+      <w:spacing w:after="100"/>
+      <w:ind w:left="220"/>
+      <w:jc w:val="left"/>
+    </w:pPr>
     <w:rPr>
       <w:rFonts w:ascii="Sitka Text"/>
       <w:color w:val="212121"/>
       <w:sz w:val="24"/>
       <w:szCs w:val="24"/>
     </w:rPr>
-    <w:pPr>
-      <w:spacing w:after="100"/>
-      <w:ind w:left="220"/>
-      <w:jc w:val="left"/>
-    </w:pPr>
   </w:style>
   <w:style w:type="paragraph" w:styleId="TOC3">
-    <w:uiPriority w:val="39"/>
     <w:name w:val="toc 3"/>
     <w:basedOn w:val="Normal"/>
     <w:next w:val="Normal"/>
+    <w:uiPriority w:val="39"/>
     <w:unhideWhenUsed/>
     <w:rsid w:val="16798856"/>
+    <w:pPr>
+      <w:spacing w:after="100"/>
+      <w:ind w:left="440"/>
+      <w:jc w:val="left"/>
+    </w:pPr>
     <w:rPr>
       <w:rFonts w:ascii="Sitka Text"/>
       <w:color w:val="212121"/>
       <w:sz w:val="24"/>
       <w:szCs w:val="24"/>
     </w:rPr>
-    <w:pPr>
-      <w:spacing w:after="100"/>
-      <w:ind w:left="440"/>
-      <w:jc w:val="left"/>
-    </w:pPr>
   </w:style>
   <w:style w:type="paragraph" w:styleId="TOC4">
-    <w:uiPriority w:val="39"/>
     <w:name w:val="toc 4"/>
     <w:basedOn w:val="Normal"/>
     <w:next w:val="Normal"/>
+    <w:uiPriority w:val="39"/>
     <w:unhideWhenUsed/>
     <w:rsid w:val="16798856"/>
+    <w:pPr>
+      <w:spacing w:after="100"/>
+      <w:ind w:left="660"/>
+      <w:jc w:val="left"/>
+    </w:pPr>
     <w:rPr>
       <w:rFonts w:ascii="Sitka Text"/>
       <w:color w:val="212121"/>
       <w:sz w:val="24"/>
       <w:szCs w:val="24"/>
     </w:rPr>
-    <w:pPr>
-      <w:spacing w:after="100"/>
-      <w:ind w:left="660"/>
-      <w:jc w:val="left"/>
-    </w:pPr>
   </w:style>
   <w:style w:type="paragraph" w:styleId="TOC5">
-    <w:uiPriority w:val="39"/>
     <w:name w:val="toc 5"/>
     <w:basedOn w:val="Normal"/>
     <w:next w:val="Normal"/>
+    <w:uiPriority w:val="39"/>
     <w:unhideWhenUsed/>
     <w:rsid w:val="16798856"/>
+    <w:pPr>
+      <w:spacing w:after="100"/>
+      <w:ind w:left="880"/>
+      <w:jc w:val="left"/>
+    </w:pPr>
     <w:rPr>
       <w:rFonts w:ascii="Sitka Text"/>
       <w:color w:val="212121"/>
       <w:sz w:val="24"/>
       <w:szCs w:val="24"/>
     </w:rPr>
-    <w:pPr>
-      <w:spacing w:after="100"/>
-      <w:ind w:left="880"/>
-      <w:jc w:val="left"/>
-    </w:pPr>
   </w:style>
   <w:style w:type="paragraph" w:styleId="TOC6">
-    <w:uiPriority w:val="39"/>
     <w:name w:val="toc 6"/>
     <w:basedOn w:val="Normal"/>
     <w:next w:val="Normal"/>
+    <w:uiPriority w:val="39"/>
     <w:unhideWhenUsed/>
     <w:rsid w:val="16798856"/>
+    <w:pPr>
+      <w:spacing w:after="100"/>
+      <w:ind w:left="1100"/>
+      <w:jc w:val="left"/>
+    </w:pPr>
     <w:rPr>
       <w:rFonts w:ascii="Sitka Text"/>
       <w:color w:val="212121"/>
       <w:sz w:val="24"/>
       <w:szCs w:val="24"/>
     </w:rPr>
-    <w:pPr>
-      <w:spacing w:after="100"/>
-      <w:ind w:left="1100"/>
-      <w:jc w:val="left"/>
-    </w:pPr>
   </w:style>
   <w:style w:type="paragraph" w:styleId="TOC7">
-    <w:uiPriority w:val="39"/>
     <w:name w:val="toc 7"/>
     <w:basedOn w:val="Normal"/>
     <w:next w:val="Normal"/>
+    <w:uiPriority w:val="39"/>
     <w:unhideWhenUsed/>
     <w:rsid w:val="16798856"/>
+    <w:pPr>
+      <w:spacing w:after="100"/>
+      <w:ind w:left="1320"/>
+      <w:jc w:val="left"/>
+    </w:pPr>
     <w:rPr>
       <w:rFonts w:ascii="Sitka Text"/>
       <w:color w:val="212121"/>
       <w:sz w:val="24"/>
       <w:szCs w:val="24"/>
     </w:rPr>
-    <w:pPr>
-      <w:spacing w:after="100"/>
-      <w:ind w:left="1320"/>
-      <w:jc w:val="left"/>
-    </w:pPr>
   </w:style>
   <w:style w:type="paragraph" w:styleId="TOC8">
-    <w:uiPriority w:val="39"/>
     <w:name w:val="toc 8"/>
     <w:basedOn w:val="Normal"/>
     <w:next w:val="Normal"/>
+    <w:uiPriority w:val="39"/>
     <w:unhideWhenUsed/>
     <w:rsid w:val="16798856"/>
+    <w:pPr>
+      <w:spacing w:after="100"/>
+      <w:ind w:left="1540"/>
+      <w:jc w:val="left"/>
+    </w:pPr>
     <w:rPr>
       <w:rFonts w:ascii="Sitka Text"/>
       <w:color w:val="212121"/>
       <w:sz w:val="24"/>
       <w:szCs w:val="24"/>
     </w:rPr>
-    <w:pPr>
-      <w:spacing w:after="100"/>
-      <w:ind w:left="1540"/>
-      <w:jc w:val="left"/>
-    </w:pPr>
   </w:style>
   <w:style w:type="paragraph" w:styleId="TOC9">
-    <w:uiPriority w:val="39"/>
     <w:name w:val="toc 9"/>
     <w:basedOn w:val="Normal"/>
     <w:next w:val="Normal"/>
+    <w:uiPriority w:val="39"/>
     <w:unhideWhenUsed/>
     <w:rsid w:val="16798856"/>
+    <w:pPr>
+      <w:spacing w:after="100"/>
+      <w:ind w:left="1760"/>
+      <w:jc w:val="left"/>
+    </w:pPr>
     <w:rPr>
       <w:rFonts w:ascii="Sitka Text"/>
       <w:color w:val="212121"/>
       <w:sz w:val="24"/>
       <w:szCs w:val="24"/>
     </w:rPr>
-    <w:pPr>
-      <w:spacing w:after="100"/>
-      <w:ind w:left="1760"/>
-      <w:jc w:val="left"/>
-    </w:pPr>
   </w:style>
   <w:style w:type="paragraph" w:styleId="EndnoteText">
-    <w:uiPriority w:val="99"/>
     <w:name w:val="endnote text"/>
     <w:basedOn w:val="Normal"/>
+    <w:link w:val="EndnoteTextChar"/>
+    <w:uiPriority w:val="99"/>
     <w:semiHidden/>
     <w:unhideWhenUsed/>
-    <w:link w:val="EndnoteTextChar"/>
-    <w:rsid w:val="16798856"/>
+    <w:rsid w:val="16798856"/>
+    <w:pPr>
+      <w:spacing w:after="0"/>
+      <w:jc w:val="left"/>
+    </w:pPr>
     <w:rPr>
       <w:rFonts w:ascii="Sitka Text"/>
       <w:color w:val="212121"/>
       <w:sz w:val="24"/>
       <w:szCs w:val="24"/>
     </w:rPr>
-    <w:pPr>
-      <w:spacing w:after="0"/>
-      <w:jc w:val="left"/>
-    </w:pPr>
-  </w:style>
-  <w:style w:type="character" w:styleId="EndnoteTextChar" w:customStyle="true">
-    <w:uiPriority w:val="99"/>
+  </w:style>
+  <w:style w:type="character" w:customStyle="1" w:styleId="EndnoteTextChar">
     <w:name w:val="Endnote Text Char"/>
     <w:basedOn w:val="DefaultParagraphFont"/>
+    <w:link w:val="EndnoteText"/>
+    <w:uiPriority w:val="99"/>
     <w:semiHidden/>
-    <w:link w:val="EndnoteText"/>
     <w:rsid w:val="16798856"/>
     <w:rPr>
       <w:rFonts w:ascii="Sitka Text"/>
@@ -2171,32 +2321,32 @@
     </w:rPr>
   </w:style>
   <w:style w:type="paragraph" w:styleId="Footer">
-    <w:uiPriority w:val="99"/>
     <w:name w:val="footer"/>
     <w:basedOn w:val="Normal"/>
+    <w:link w:val="FooterChar"/>
+    <w:uiPriority w:val="99"/>
     <w:unhideWhenUsed/>
-    <w:link w:val="FooterChar"/>
-    <w:rsid w:val="16798856"/>
+    <w:rsid w:val="16798856"/>
+    <w:pPr>
+      <w:tabs>
+        <w:tab w:val="center" w:pos="4680"/>
+        <w:tab w:val="right" w:pos="9360"/>
+      </w:tabs>
+      <w:spacing w:after="0"/>
+      <w:jc w:val="left"/>
+    </w:pPr>
     <w:rPr>
       <w:rFonts w:ascii="Sitka Text"/>
       <w:color w:val="212121"/>
       <w:sz w:val="24"/>
       <w:szCs w:val="24"/>
     </w:rPr>
-    <w:pPr>
-      <w:tabs>
-        <w:tab w:val="center" w:leader="none" w:pos="4680"/>
-        <w:tab w:val="right" w:leader="none" w:pos="9360"/>
-      </w:tabs>
-      <w:spacing w:after="0"/>
-      <w:jc w:val="left"/>
-    </w:pPr>
-  </w:style>
-  <w:style w:type="character" w:styleId="FooterChar" w:customStyle="true">
-    <w:uiPriority w:val="99"/>
+  </w:style>
+  <w:style w:type="character" w:customStyle="1" w:styleId="FooterChar">
     <w:name w:val="Footer Char"/>
     <w:basedOn w:val="DefaultParagraphFont"/>
     <w:link w:val="Footer"/>
+    <w:uiPriority w:val="99"/>
     <w:rsid w:val="16798856"/>
     <w:rPr>
       <w:rFonts w:ascii="Sitka Text"/>
@@ -2211,30 +2361,30 @@
     </w:rPr>
   </w:style>
   <w:style w:type="paragraph" w:styleId="FootnoteText">
-    <w:uiPriority w:val="99"/>
     <w:name w:val="footnote text"/>
     <w:basedOn w:val="Normal"/>
+    <w:link w:val="FootnoteTextChar"/>
+    <w:uiPriority w:val="99"/>
     <w:semiHidden/>
     <w:unhideWhenUsed/>
-    <w:link w:val="FootnoteTextChar"/>
-    <w:rsid w:val="16798856"/>
+    <w:rsid w:val="16798856"/>
+    <w:pPr>
+      <w:spacing w:after="0"/>
+      <w:jc w:val="left"/>
+    </w:pPr>
     <w:rPr>
       <w:rFonts w:ascii="Sitka Text"/>
       <w:color w:val="212121"/>
       <w:sz w:val="24"/>
       <w:szCs w:val="24"/>
     </w:rPr>
-    <w:pPr>
-      <w:spacing w:after="0"/>
-      <w:jc w:val="left"/>
-    </w:pPr>
-  </w:style>
-  <w:style w:type="character" w:styleId="FootnoteTextChar" w:customStyle="true">
-    <w:uiPriority w:val="99"/>
+  </w:style>
+  <w:style w:type="character" w:customStyle="1" w:styleId="FootnoteTextChar">
     <w:name w:val="Footnote Text Char"/>
     <w:basedOn w:val="DefaultParagraphFont"/>
+    <w:link w:val="FootnoteText"/>
+    <w:uiPriority w:val="99"/>
     <w:semiHidden/>
-    <w:link w:val="FootnoteText"/>
     <w:rsid w:val="16798856"/>
     <w:rPr>
       <w:rFonts w:ascii="Sitka Text"/>
@@ -2249,32 +2399,32 @@
     </w:rPr>
   </w:style>
   <w:style w:type="paragraph" w:styleId="Header">
-    <w:uiPriority w:val="99"/>
     <w:name w:val="header"/>
     <w:basedOn w:val="Normal"/>
+    <w:link w:val="HeaderChar"/>
+    <w:uiPriority w:val="99"/>
     <w:unhideWhenUsed/>
-    <w:link w:val="HeaderChar"/>
-    <w:rsid w:val="16798856"/>
+    <w:rsid w:val="16798856"/>
+    <w:pPr>
+      <w:tabs>
+        <w:tab w:val="center" w:pos="4680"/>
+        <w:tab w:val="right" w:pos="9360"/>
+      </w:tabs>
+      <w:spacing w:after="0"/>
+      <w:jc w:val="left"/>
+    </w:pPr>
     <w:rPr>
       <w:rFonts w:ascii="Sitka Text"/>
       <w:color w:val="212121"/>
       <w:sz w:val="24"/>
       <w:szCs w:val="24"/>
     </w:rPr>
-    <w:pPr>
-      <w:tabs>
-        <w:tab w:val="center" w:leader="none" w:pos="4680"/>
-        <w:tab w:val="right" w:leader="none" w:pos="9360"/>
-      </w:tabs>
-      <w:spacing w:after="0"/>
-      <w:jc w:val="left"/>
-    </w:pPr>
-  </w:style>
-  <w:style w:type="character" w:styleId="HeaderChar" w:customStyle="true">
-    <w:uiPriority w:val="99"/>
+  </w:style>
+  <w:style w:type="character" w:customStyle="1" w:styleId="HeaderChar">
     <w:name w:val="Header Char"/>
     <w:basedOn w:val="DefaultParagraphFont"/>
     <w:link w:val="Header"/>
+    <w:uiPriority w:val="99"/>
     <w:rsid w:val="16798856"/>
     <w:rPr>
       <w:rFonts w:ascii="Sitka Text"/>
@@ -2288,38 +2438,31 @@
       <w:u w:val="none"/>
     </w:rPr>
   </w:style>
-  <w:style xmlns:w="http://schemas.openxmlformats.org/wordprocessingml/2006/main" w:type="table" w:styleId="TableGrid">
-    <w:name xmlns:w="http://schemas.openxmlformats.org/wordprocessingml/2006/main" w:val="Table Grid"/>
-    <w:basedOn xmlns:w="http://schemas.openxmlformats.org/wordprocessingml/2006/main" w:val="TableNormal"/>
-    <w:uiPriority xmlns:w="http://schemas.openxmlformats.org/wordprocessingml/2006/main" w:val="59"/>
-    <w:rsid xmlns:w="http://schemas.openxmlformats.org/wordprocessingml/2006/main" w:val="00FB4123"/>
-    <w:pPr xmlns:w="http://schemas.openxmlformats.org/wordprocessingml/2006/main">
+  <w:style w:type="table" w:styleId="TableGrid">
+    <w:name w:val="Table Grid"/>
+    <w:basedOn w:val="TableNormal"/>
+    <w:uiPriority w:val="59"/>
+    <w:rsid w:val="00FB4123"/>
+    <w:pPr>
       <w:spacing w:after="0" w:line="240" w:lineRule="auto"/>
     </w:pPr>
-    <w:tblPr xmlns:w="http://schemas.openxmlformats.org/wordprocessingml/2006/main">
-      <w:tblInd w:w="0" w:type="dxa"/>
+    <w:tblPr>
       <w:tblBorders>
-        <w:top w:val="single" w:color="000000" w:themeColor="text1" w:sz="4" w:space="0"/>
-        <w:left w:val="single" w:color="000000" w:themeColor="text1" w:sz="4" w:space="0"/>
-        <w:bottom w:val="single" w:color="000000" w:themeColor="text1" w:sz="4" w:space="0"/>
-        <w:right w:val="single" w:color="000000" w:themeColor="text1" w:sz="4" w:space="0"/>
-        <w:insideH w:val="single" w:color="000000" w:themeColor="text1" w:sz="4" w:space="0"/>
-        <w:insideV w:val="single" w:color="000000" w:themeColor="text1" w:sz="4" w:space="0"/>
+        <w:top w:val="single" w:sz="4" w:space="0" w:color="000000" w:themeColor="text1"/>
+        <w:left w:val="single" w:sz="4" w:space="0" w:color="000000" w:themeColor="text1"/>
+        <w:bottom w:val="single" w:sz="4" w:space="0" w:color="000000" w:themeColor="text1"/>
+        <w:right w:val="single" w:sz="4" w:space="0" w:color="000000" w:themeColor="text1"/>
+        <w:insideH w:val="single" w:sz="4" w:space="0" w:color="000000" w:themeColor="text1"/>
+        <w:insideV w:val="single" w:sz="4" w:space="0" w:color="000000" w:themeColor="text1"/>
       </w:tblBorders>
-      <w:tblCellMar>
-        <w:top w:w="0" w:type="dxa"/>
-        <w:left w:w="108" w:type="dxa"/>
-        <w:bottom w:w="0" w:type="dxa"/>
-        <w:right w:w="108" w:type="dxa"/>
-      </w:tblCellMar>
     </w:tblPr>
   </w:style>
-  <w:style xmlns:w14="http://schemas.microsoft.com/office/word/2010/wordml" xmlns:mc="http://schemas.openxmlformats.org/markup-compatibility/2006" xmlns:w="http://schemas.openxmlformats.org/wordprocessingml/2006/main" w:type="paragraph" w:styleId="NoSpacing" mc:Ignorable="w14">
-    <w:name xmlns:w="http://schemas.openxmlformats.org/wordprocessingml/2006/main" w:val="No Spacing"/>
-    <w:uiPriority xmlns:w="http://schemas.openxmlformats.org/wordprocessingml/2006/main" w:val="1"/>
-    <w:qFormat xmlns:w="http://schemas.openxmlformats.org/wordprocessingml/2006/main"/>
-    <w:pPr xmlns:w="http://schemas.openxmlformats.org/wordprocessingml/2006/main">
-      <w:spacing xmlns:w="http://schemas.openxmlformats.org/wordprocessingml/2006/main" w:after="0" w:line="240" w:lineRule="auto"/>
+  <w:style w:type="paragraph" w:styleId="NoSpacing">
+    <w:name w:val="No Spacing"/>
+    <w:uiPriority w:val="1"/>
+    <w:qFormat/>
+    <w:pPr>
+      <w:spacing w:after="0" w:line="240" w:lineRule="auto"/>
     </w:pPr>
   </w:style>
 </w:styles>

</xml_diff>